<commit_message>
Atualizações no manual do git
</commit_message>
<xml_diff>
--- a/GitHub - Resumo.docx
+++ b/GitHub - Resumo.docx
@@ -36,6 +36,7 @@
         <w:rPr>
           <w:sz w:val="144"/>
           <w:szCs w:val="144"/>
+          <w:lang w:val="en-US"/>
         </w:rPr>
       </w:pPr>
       <w:proofErr w:type="spellStart"/>
@@ -43,6 +44,7 @@
         <w:rPr>
           <w:sz w:val="144"/>
           <w:szCs w:val="144"/>
+          <w:lang w:val="en-US"/>
         </w:rPr>
         <w:t>Git</w:t>
       </w:r>
@@ -55,12 +57,14 @@
         <w:rPr>
           <w:sz w:val="144"/>
           <w:szCs w:val="144"/>
+          <w:lang w:val="en-US"/>
         </w:rPr>
       </w:pPr>
       <w:r>
         <w:rPr>
           <w:sz w:val="144"/>
           <w:szCs w:val="144"/>
+          <w:lang w:val="en-US"/>
         </w:rPr>
         <w:t>GitHub</w:t>
       </w:r>
@@ -71,195 +75,217 @@
         <w:rPr>
           <w:sz w:val="24"/>
           <w:szCs w:val="24"/>
-        </w:rPr>
-      </w:pPr>
-    </w:p>
-    <w:p>
-      <w:pPr>
-        <w:spacing w:after="0" w:line="240" w:lineRule="auto"/>
-        <w:rPr>
-          <w:sz w:val="24"/>
-          <w:szCs w:val="24"/>
-        </w:rPr>
-      </w:pPr>
-    </w:p>
-    <w:p>
-      <w:pPr>
-        <w:spacing w:after="0" w:line="240" w:lineRule="auto"/>
-        <w:rPr>
-          <w:sz w:val="24"/>
-          <w:szCs w:val="24"/>
-        </w:rPr>
-      </w:pPr>
-    </w:p>
-    <w:p>
-      <w:pPr>
-        <w:spacing w:after="0" w:line="240" w:lineRule="auto"/>
-        <w:rPr>
-          <w:sz w:val="24"/>
-          <w:szCs w:val="24"/>
-        </w:rPr>
-      </w:pPr>
-    </w:p>
-    <w:p>
-      <w:pPr>
-        <w:spacing w:after="0" w:line="240" w:lineRule="auto"/>
-        <w:rPr>
-          <w:sz w:val="24"/>
-          <w:szCs w:val="24"/>
-        </w:rPr>
-      </w:pPr>
-    </w:p>
-    <w:p>
-      <w:pPr>
-        <w:spacing w:after="0" w:line="240" w:lineRule="auto"/>
-        <w:rPr>
-          <w:sz w:val="24"/>
-          <w:szCs w:val="24"/>
-        </w:rPr>
-      </w:pPr>
-    </w:p>
-    <w:p>
-      <w:pPr>
-        <w:spacing w:after="0" w:line="240" w:lineRule="auto"/>
-        <w:rPr>
-          <w:sz w:val="24"/>
-          <w:szCs w:val="24"/>
-        </w:rPr>
-      </w:pPr>
-    </w:p>
-    <w:p>
-      <w:pPr>
-        <w:spacing w:after="0" w:line="240" w:lineRule="auto"/>
-        <w:rPr>
-          <w:sz w:val="24"/>
-          <w:szCs w:val="24"/>
-        </w:rPr>
-      </w:pPr>
-    </w:p>
-    <w:p>
-      <w:pPr>
-        <w:spacing w:after="0" w:line="240" w:lineRule="auto"/>
-        <w:rPr>
-          <w:sz w:val="24"/>
-          <w:szCs w:val="24"/>
-        </w:rPr>
-      </w:pPr>
-    </w:p>
-    <w:p>
-      <w:pPr>
-        <w:spacing w:after="0" w:line="240" w:lineRule="auto"/>
-        <w:rPr>
-          <w:sz w:val="24"/>
-          <w:szCs w:val="24"/>
-        </w:rPr>
-      </w:pPr>
-    </w:p>
-    <w:p>
-      <w:pPr>
-        <w:spacing w:after="0" w:line="240" w:lineRule="auto"/>
-        <w:rPr>
-          <w:sz w:val="24"/>
-          <w:szCs w:val="24"/>
-        </w:rPr>
-      </w:pPr>
-    </w:p>
-    <w:p>
-      <w:pPr>
-        <w:spacing w:after="0" w:line="240" w:lineRule="auto"/>
-        <w:rPr>
-          <w:sz w:val="24"/>
-          <w:szCs w:val="24"/>
-        </w:rPr>
-      </w:pPr>
-    </w:p>
-    <w:p>
-      <w:pPr>
-        <w:spacing w:after="0" w:line="240" w:lineRule="auto"/>
-        <w:rPr>
-          <w:sz w:val="24"/>
-          <w:szCs w:val="24"/>
-        </w:rPr>
-      </w:pPr>
-    </w:p>
-    <w:p>
-      <w:pPr>
-        <w:spacing w:after="0" w:line="240" w:lineRule="auto"/>
-        <w:rPr>
-          <w:sz w:val="24"/>
-          <w:szCs w:val="24"/>
-        </w:rPr>
-      </w:pPr>
-    </w:p>
-    <w:p>
-      <w:pPr>
-        <w:spacing w:after="0" w:line="240" w:lineRule="auto"/>
-        <w:rPr>
-          <w:sz w:val="24"/>
-          <w:szCs w:val="24"/>
-        </w:rPr>
-      </w:pPr>
-    </w:p>
-    <w:p>
-      <w:pPr>
-        <w:spacing w:after="0" w:line="240" w:lineRule="auto"/>
-        <w:rPr>
-          <w:sz w:val="24"/>
-          <w:szCs w:val="24"/>
-        </w:rPr>
-      </w:pPr>
-    </w:p>
-    <w:p>
-      <w:pPr>
-        <w:spacing w:after="0" w:line="240" w:lineRule="auto"/>
-        <w:rPr>
-          <w:sz w:val="24"/>
-          <w:szCs w:val="24"/>
-        </w:rPr>
-      </w:pPr>
-    </w:p>
-    <w:p>
-      <w:pPr>
-        <w:spacing w:after="0" w:line="240" w:lineRule="auto"/>
-        <w:rPr>
-          <w:sz w:val="24"/>
-          <w:szCs w:val="24"/>
-        </w:rPr>
-      </w:pPr>
-    </w:p>
-    <w:p>
-      <w:pPr>
-        <w:spacing w:after="0" w:line="240" w:lineRule="auto"/>
-        <w:rPr>
-          <w:sz w:val="24"/>
-          <w:szCs w:val="24"/>
-        </w:rPr>
-      </w:pPr>
-    </w:p>
-    <w:p>
-      <w:pPr>
-        <w:spacing w:after="0" w:line="240" w:lineRule="auto"/>
-        <w:rPr>
-          <w:sz w:val="24"/>
-          <w:szCs w:val="24"/>
-        </w:rPr>
-      </w:pPr>
-    </w:p>
-    <w:p>
-      <w:pPr>
-        <w:spacing w:after="0" w:line="240" w:lineRule="auto"/>
-        <w:rPr>
-          <w:sz w:val="24"/>
-          <w:szCs w:val="24"/>
-        </w:rPr>
-      </w:pPr>
-    </w:p>
-    <w:p>
-      <w:pPr>
-        <w:spacing w:after="0" w:line="240" w:lineRule="auto"/>
-        <w:rPr>
-          <w:sz w:val="24"/>
-          <w:szCs w:val="24"/>
+          <w:lang w:val="en-US"/>
+        </w:rPr>
+      </w:pPr>
+    </w:p>
+    <w:p>
+      <w:pPr>
+        <w:spacing w:after="0" w:line="240" w:lineRule="auto"/>
+        <w:rPr>
+          <w:sz w:val="24"/>
+          <w:szCs w:val="24"/>
+          <w:lang w:val="en-US"/>
+        </w:rPr>
+      </w:pPr>
+    </w:p>
+    <w:p>
+      <w:pPr>
+        <w:spacing w:after="0" w:line="240" w:lineRule="auto"/>
+        <w:rPr>
+          <w:sz w:val="24"/>
+          <w:szCs w:val="24"/>
+          <w:lang w:val="en-US"/>
+        </w:rPr>
+      </w:pPr>
+    </w:p>
+    <w:p>
+      <w:pPr>
+        <w:spacing w:after="0" w:line="240" w:lineRule="auto"/>
+        <w:rPr>
+          <w:sz w:val="24"/>
+          <w:szCs w:val="24"/>
+          <w:lang w:val="en-US"/>
+        </w:rPr>
+      </w:pPr>
+    </w:p>
+    <w:p>
+      <w:pPr>
+        <w:spacing w:after="0" w:line="240" w:lineRule="auto"/>
+        <w:rPr>
+          <w:sz w:val="24"/>
+          <w:szCs w:val="24"/>
+          <w:lang w:val="en-US"/>
+        </w:rPr>
+      </w:pPr>
+    </w:p>
+    <w:p>
+      <w:pPr>
+        <w:spacing w:after="0" w:line="240" w:lineRule="auto"/>
+        <w:rPr>
+          <w:sz w:val="24"/>
+          <w:szCs w:val="24"/>
+          <w:lang w:val="en-US"/>
+        </w:rPr>
+      </w:pPr>
+    </w:p>
+    <w:p>
+      <w:pPr>
+        <w:spacing w:after="0" w:line="240" w:lineRule="auto"/>
+        <w:rPr>
+          <w:sz w:val="24"/>
+          <w:szCs w:val="24"/>
+          <w:lang w:val="en-US"/>
+        </w:rPr>
+      </w:pPr>
+    </w:p>
+    <w:p>
+      <w:pPr>
+        <w:spacing w:after="0" w:line="240" w:lineRule="auto"/>
+        <w:rPr>
+          <w:sz w:val="24"/>
+          <w:szCs w:val="24"/>
+          <w:lang w:val="en-US"/>
+        </w:rPr>
+      </w:pPr>
+    </w:p>
+    <w:p>
+      <w:pPr>
+        <w:spacing w:after="0" w:line="240" w:lineRule="auto"/>
+        <w:rPr>
+          <w:sz w:val="24"/>
+          <w:szCs w:val="24"/>
+          <w:lang w:val="en-US"/>
+        </w:rPr>
+      </w:pPr>
+    </w:p>
+    <w:p>
+      <w:pPr>
+        <w:spacing w:after="0" w:line="240" w:lineRule="auto"/>
+        <w:rPr>
+          <w:sz w:val="24"/>
+          <w:szCs w:val="24"/>
+          <w:lang w:val="en-US"/>
+        </w:rPr>
+      </w:pPr>
+    </w:p>
+    <w:p>
+      <w:pPr>
+        <w:spacing w:after="0" w:line="240" w:lineRule="auto"/>
+        <w:rPr>
+          <w:sz w:val="24"/>
+          <w:szCs w:val="24"/>
+          <w:lang w:val="en-US"/>
+        </w:rPr>
+      </w:pPr>
+    </w:p>
+    <w:p>
+      <w:pPr>
+        <w:spacing w:after="0" w:line="240" w:lineRule="auto"/>
+        <w:rPr>
+          <w:sz w:val="24"/>
+          <w:szCs w:val="24"/>
+          <w:lang w:val="en-US"/>
+        </w:rPr>
+      </w:pPr>
+    </w:p>
+    <w:p>
+      <w:pPr>
+        <w:spacing w:after="0" w:line="240" w:lineRule="auto"/>
+        <w:rPr>
+          <w:sz w:val="24"/>
+          <w:szCs w:val="24"/>
+          <w:lang w:val="en-US"/>
+        </w:rPr>
+      </w:pPr>
+    </w:p>
+    <w:p>
+      <w:pPr>
+        <w:spacing w:after="0" w:line="240" w:lineRule="auto"/>
+        <w:rPr>
+          <w:sz w:val="24"/>
+          <w:szCs w:val="24"/>
+          <w:lang w:val="en-US"/>
+        </w:rPr>
+      </w:pPr>
+    </w:p>
+    <w:p>
+      <w:pPr>
+        <w:spacing w:after="0" w:line="240" w:lineRule="auto"/>
+        <w:rPr>
+          <w:sz w:val="24"/>
+          <w:szCs w:val="24"/>
+          <w:lang w:val="en-US"/>
+        </w:rPr>
+      </w:pPr>
+    </w:p>
+    <w:p>
+      <w:pPr>
+        <w:spacing w:after="0" w:line="240" w:lineRule="auto"/>
+        <w:rPr>
+          <w:sz w:val="24"/>
+          <w:szCs w:val="24"/>
+          <w:lang w:val="en-US"/>
+        </w:rPr>
+      </w:pPr>
+    </w:p>
+    <w:p>
+      <w:pPr>
+        <w:spacing w:after="0" w:line="240" w:lineRule="auto"/>
+        <w:rPr>
+          <w:sz w:val="24"/>
+          <w:szCs w:val="24"/>
+          <w:lang w:val="en-US"/>
+        </w:rPr>
+      </w:pPr>
+    </w:p>
+    <w:p>
+      <w:pPr>
+        <w:spacing w:after="0" w:line="240" w:lineRule="auto"/>
+        <w:rPr>
+          <w:sz w:val="24"/>
+          <w:szCs w:val="24"/>
+          <w:lang w:val="en-US"/>
+        </w:rPr>
+      </w:pPr>
+    </w:p>
+    <w:p>
+      <w:pPr>
+        <w:spacing w:after="0" w:line="240" w:lineRule="auto"/>
+        <w:rPr>
+          <w:sz w:val="24"/>
+          <w:szCs w:val="24"/>
+          <w:lang w:val="en-US"/>
+        </w:rPr>
+      </w:pPr>
+    </w:p>
+    <w:p>
+      <w:pPr>
+        <w:spacing w:after="0" w:line="240" w:lineRule="auto"/>
+        <w:rPr>
+          <w:sz w:val="24"/>
+          <w:szCs w:val="24"/>
+          <w:lang w:val="en-US"/>
+        </w:rPr>
+      </w:pPr>
+    </w:p>
+    <w:p>
+      <w:pPr>
+        <w:spacing w:after="0" w:line="240" w:lineRule="auto"/>
+        <w:rPr>
+          <w:sz w:val="24"/>
+          <w:szCs w:val="24"/>
+          <w:lang w:val="en-US"/>
+        </w:rPr>
+      </w:pPr>
+    </w:p>
+    <w:p>
+      <w:pPr>
+        <w:spacing w:after="0" w:line="240" w:lineRule="auto"/>
+        <w:rPr>
+          <w:sz w:val="24"/>
+          <w:szCs w:val="24"/>
+          <w:lang w:val="en-US"/>
         </w:rPr>
       </w:pPr>
     </w:p>
@@ -5633,7 +5659,6 @@
           <w:rFonts w:asciiTheme="majorHAnsi" w:hAnsiTheme="majorHAnsi" w:cstheme="majorHAnsi"/>
           <w:sz w:val="28"/>
           <w:szCs w:val="28"/>
-          <w:lang w:val="en-US"/>
         </w:rPr>
       </w:pPr>
       <w:r>
@@ -5641,9 +5666,1447 @@
           <w:rFonts w:asciiTheme="majorHAnsi" w:hAnsiTheme="majorHAnsi" w:cstheme="majorHAnsi"/>
           <w:sz w:val="28"/>
           <w:szCs w:val="28"/>
-          <w:lang w:val="en-US"/>
         </w:rPr>
         <w:lastRenderedPageBreak/>
+        <w:t>Gerar uma chave SSH no computador do usu</w:t>
+      </w:r>
+      <w:r>
+        <w:rPr>
+          <w:rFonts w:asciiTheme="majorHAnsi" w:hAnsiTheme="majorHAnsi" w:cstheme="majorHAnsi"/>
+          <w:sz w:val="28"/>
+          <w:szCs w:val="28"/>
+        </w:rPr>
+        <w:t>ário</w:t>
+      </w:r>
+    </w:p>
+    <w:p>
+      <w:pPr>
+        <w:spacing w:after="0" w:line="240" w:lineRule="auto"/>
+        <w:rPr>
+          <w:rFonts w:asciiTheme="majorHAnsi" w:hAnsiTheme="majorHAnsi" w:cstheme="majorHAnsi"/>
+          <w:sz w:val="28"/>
+          <w:szCs w:val="28"/>
+        </w:rPr>
+      </w:pPr>
+    </w:p>
+    <w:p>
+      <w:pPr>
+        <w:spacing w:after="0" w:line="240" w:lineRule="auto"/>
+        <w:rPr>
+          <w:rFonts w:asciiTheme="majorHAnsi" w:hAnsiTheme="majorHAnsi" w:cstheme="majorHAnsi"/>
+          <w:sz w:val="24"/>
+          <w:szCs w:val="24"/>
+        </w:rPr>
+      </w:pPr>
+      <w:r>
+        <w:rPr>
+          <w:rFonts w:asciiTheme="majorHAnsi" w:hAnsiTheme="majorHAnsi" w:cstheme="majorHAnsi"/>
+          <w:sz w:val="28"/>
+          <w:szCs w:val="28"/>
+        </w:rPr>
+        <w:tab/>
+      </w:r>
+      <w:r>
+        <w:rPr>
+          <w:rFonts w:asciiTheme="majorHAnsi" w:hAnsiTheme="majorHAnsi" w:cstheme="majorHAnsi"/>
+          <w:sz w:val="24"/>
+          <w:szCs w:val="24"/>
+        </w:rPr>
+        <w:t xml:space="preserve">Digite no seu </w:t>
+      </w:r>
+      <w:proofErr w:type="spellStart"/>
+      <w:r>
+        <w:rPr>
+          <w:rFonts w:asciiTheme="majorHAnsi" w:hAnsiTheme="majorHAnsi" w:cstheme="majorHAnsi"/>
+          <w:sz w:val="24"/>
+          <w:szCs w:val="24"/>
+        </w:rPr>
+        <w:t>GibBash</w:t>
+      </w:r>
+      <w:proofErr w:type="spellEnd"/>
+    </w:p>
+    <w:p>
+      <w:pPr>
+        <w:spacing w:after="0" w:line="240" w:lineRule="auto"/>
+        <w:ind w:left="708" w:firstLine="708"/>
+        <w:rPr>
+          <w:rFonts w:asciiTheme="majorHAnsi" w:hAnsiTheme="majorHAnsi" w:cstheme="majorHAnsi"/>
+          <w:sz w:val="24"/>
+          <w:szCs w:val="24"/>
+        </w:rPr>
+      </w:pPr>
+      <w:proofErr w:type="spellStart"/>
+      <w:proofErr w:type="gramStart"/>
+      <w:r>
+        <w:rPr>
+          <w:rFonts w:asciiTheme="majorHAnsi" w:hAnsiTheme="majorHAnsi" w:cstheme="majorHAnsi"/>
+          <w:sz w:val="24"/>
+          <w:szCs w:val="24"/>
+        </w:rPr>
+        <w:t>ss</w:t>
+      </w:r>
+      <w:r>
+        <w:rPr>
+          <w:rFonts w:asciiTheme="majorHAnsi" w:hAnsiTheme="majorHAnsi" w:cstheme="majorHAnsi"/>
+          <w:sz w:val="24"/>
+          <w:szCs w:val="24"/>
+        </w:rPr>
+        <w:t>h</w:t>
+      </w:r>
+      <w:proofErr w:type="gramEnd"/>
+      <w:r>
+        <w:rPr>
+          <w:rFonts w:asciiTheme="majorHAnsi" w:hAnsiTheme="majorHAnsi" w:cstheme="majorHAnsi"/>
+          <w:sz w:val="24"/>
+          <w:szCs w:val="24"/>
+        </w:rPr>
+        <w:t>-keygen</w:t>
+      </w:r>
+      <w:proofErr w:type="spellEnd"/>
+      <w:r>
+        <w:rPr>
+          <w:rFonts w:asciiTheme="majorHAnsi" w:hAnsiTheme="majorHAnsi" w:cstheme="majorHAnsi"/>
+          <w:sz w:val="24"/>
+          <w:szCs w:val="24"/>
+        </w:rPr>
+        <w:t xml:space="preserve"> –t </w:t>
+      </w:r>
+      <w:r>
+        <w:rPr>
+          <w:rFonts w:asciiTheme="majorHAnsi" w:hAnsiTheme="majorHAnsi" w:cstheme="majorHAnsi"/>
+          <w:sz w:val="24"/>
+          <w:szCs w:val="24"/>
+        </w:rPr>
+        <w:t xml:space="preserve">ed25519 </w:t>
+      </w:r>
+      <w:r>
+        <w:rPr>
+          <w:rFonts w:asciiTheme="majorHAnsi" w:hAnsiTheme="majorHAnsi" w:cstheme="majorHAnsi"/>
+          <w:sz w:val="24"/>
+          <w:szCs w:val="24"/>
+        </w:rPr>
+        <w:t xml:space="preserve"> –</w:t>
+      </w:r>
+      <w:r>
+        <w:rPr>
+          <w:rFonts w:asciiTheme="majorHAnsi" w:hAnsiTheme="majorHAnsi" w:cstheme="majorHAnsi"/>
+          <w:sz w:val="24"/>
+          <w:szCs w:val="24"/>
+        </w:rPr>
+        <w:t>C</w:t>
+      </w:r>
+      <w:r>
+        <w:rPr>
+          <w:rFonts w:asciiTheme="majorHAnsi" w:hAnsiTheme="majorHAnsi" w:cstheme="majorHAnsi"/>
+          <w:sz w:val="24"/>
+          <w:szCs w:val="24"/>
+        </w:rPr>
+        <w:t xml:space="preserve"> “seu </w:t>
+      </w:r>
+      <w:proofErr w:type="spellStart"/>
+      <w:r>
+        <w:rPr>
+          <w:rFonts w:asciiTheme="majorHAnsi" w:hAnsiTheme="majorHAnsi" w:cstheme="majorHAnsi"/>
+          <w:sz w:val="24"/>
+          <w:szCs w:val="24"/>
+        </w:rPr>
+        <w:t>email</w:t>
+      </w:r>
+      <w:proofErr w:type="spellEnd"/>
+      <w:r>
+        <w:rPr>
+          <w:rFonts w:asciiTheme="majorHAnsi" w:hAnsiTheme="majorHAnsi" w:cstheme="majorHAnsi"/>
+          <w:sz w:val="24"/>
+          <w:szCs w:val="24"/>
+        </w:rPr>
+        <w:t xml:space="preserve"> no </w:t>
+      </w:r>
+      <w:proofErr w:type="spellStart"/>
+      <w:r>
+        <w:rPr>
+          <w:rFonts w:asciiTheme="majorHAnsi" w:hAnsiTheme="majorHAnsi" w:cstheme="majorHAnsi"/>
+          <w:sz w:val="24"/>
+          <w:szCs w:val="24"/>
+        </w:rPr>
+        <w:t>github</w:t>
+      </w:r>
+      <w:proofErr w:type="spellEnd"/>
+      <w:r>
+        <w:rPr>
+          <w:rFonts w:asciiTheme="majorHAnsi" w:hAnsiTheme="majorHAnsi" w:cstheme="majorHAnsi"/>
+          <w:sz w:val="24"/>
+          <w:szCs w:val="24"/>
+        </w:rPr>
+        <w:t>”</w:t>
+      </w:r>
+    </w:p>
+    <w:p>
+      <w:pPr>
+        <w:spacing w:after="0" w:line="240" w:lineRule="auto"/>
+        <w:ind w:left="1416"/>
+        <w:rPr>
+          <w:rFonts w:asciiTheme="majorHAnsi" w:hAnsiTheme="majorHAnsi" w:cstheme="majorHAnsi"/>
+          <w:sz w:val="24"/>
+          <w:szCs w:val="24"/>
+        </w:rPr>
+      </w:pPr>
+      <w:proofErr w:type="gramStart"/>
+      <w:r>
+        <w:rPr>
+          <w:rFonts w:asciiTheme="majorHAnsi" w:hAnsiTheme="majorHAnsi" w:cstheme="majorHAnsi"/>
+          <w:sz w:val="24"/>
+          <w:szCs w:val="24"/>
+        </w:rPr>
+        <w:t>caso</w:t>
+      </w:r>
+      <w:proofErr w:type="gramEnd"/>
+      <w:r>
+        <w:rPr>
+          <w:rFonts w:asciiTheme="majorHAnsi" w:hAnsiTheme="majorHAnsi" w:cstheme="majorHAnsi"/>
+          <w:sz w:val="24"/>
+          <w:szCs w:val="24"/>
+        </w:rPr>
+        <w:t xml:space="preserve"> </w:t>
+      </w:r>
+      <w:proofErr w:type="spellStart"/>
+      <w:r>
+        <w:rPr>
+          <w:rFonts w:asciiTheme="majorHAnsi" w:hAnsiTheme="majorHAnsi" w:cstheme="majorHAnsi"/>
+          <w:sz w:val="24"/>
+          <w:szCs w:val="24"/>
+        </w:rPr>
+        <w:t>vc</w:t>
+      </w:r>
+      <w:proofErr w:type="spellEnd"/>
+      <w:r>
+        <w:rPr>
+          <w:rFonts w:asciiTheme="majorHAnsi" w:hAnsiTheme="majorHAnsi" w:cstheme="majorHAnsi"/>
+          <w:sz w:val="24"/>
+          <w:szCs w:val="24"/>
+        </w:rPr>
+        <w:t xml:space="preserve"> esteja usando um sistema legado que não é compatível com o algoritmo Ed25519, use:</w:t>
+      </w:r>
+    </w:p>
+    <w:p>
+      <w:pPr>
+        <w:spacing w:after="0" w:line="240" w:lineRule="auto"/>
+        <w:rPr>
+          <w:rFonts w:asciiTheme="majorHAnsi" w:hAnsiTheme="majorHAnsi" w:cstheme="majorHAnsi"/>
+          <w:sz w:val="24"/>
+          <w:szCs w:val="24"/>
+        </w:rPr>
+      </w:pPr>
+      <w:r>
+        <w:rPr>
+          <w:rFonts w:asciiTheme="majorHAnsi" w:hAnsiTheme="majorHAnsi" w:cstheme="majorHAnsi"/>
+          <w:sz w:val="24"/>
+          <w:szCs w:val="24"/>
+        </w:rPr>
+        <w:tab/>
+      </w:r>
+      <w:r>
+        <w:rPr>
+          <w:rFonts w:asciiTheme="majorHAnsi" w:hAnsiTheme="majorHAnsi" w:cstheme="majorHAnsi"/>
+          <w:sz w:val="24"/>
+          <w:szCs w:val="24"/>
+        </w:rPr>
+        <w:tab/>
+      </w:r>
+      <w:proofErr w:type="spellStart"/>
+      <w:proofErr w:type="gramStart"/>
+      <w:r>
+        <w:rPr>
+          <w:rFonts w:asciiTheme="majorHAnsi" w:hAnsiTheme="majorHAnsi" w:cstheme="majorHAnsi"/>
+          <w:sz w:val="24"/>
+          <w:szCs w:val="24"/>
+        </w:rPr>
+        <w:t>ssh</w:t>
+      </w:r>
+      <w:proofErr w:type="gramEnd"/>
+      <w:r>
+        <w:rPr>
+          <w:rFonts w:asciiTheme="majorHAnsi" w:hAnsiTheme="majorHAnsi" w:cstheme="majorHAnsi"/>
+          <w:sz w:val="24"/>
+          <w:szCs w:val="24"/>
+        </w:rPr>
+        <w:t>-keygen</w:t>
+      </w:r>
+      <w:proofErr w:type="spellEnd"/>
+      <w:r>
+        <w:rPr>
+          <w:rFonts w:asciiTheme="majorHAnsi" w:hAnsiTheme="majorHAnsi" w:cstheme="majorHAnsi"/>
+          <w:sz w:val="24"/>
+          <w:szCs w:val="24"/>
+        </w:rPr>
+        <w:t xml:space="preserve"> –t </w:t>
+      </w:r>
+      <w:proofErr w:type="spellStart"/>
+      <w:r>
+        <w:rPr>
+          <w:rFonts w:asciiTheme="majorHAnsi" w:hAnsiTheme="majorHAnsi" w:cstheme="majorHAnsi"/>
+          <w:sz w:val="24"/>
+          <w:szCs w:val="24"/>
+        </w:rPr>
+        <w:t>rsa</w:t>
+      </w:r>
+      <w:proofErr w:type="spellEnd"/>
+      <w:r>
+        <w:rPr>
+          <w:rFonts w:asciiTheme="majorHAnsi" w:hAnsiTheme="majorHAnsi" w:cstheme="majorHAnsi"/>
+          <w:sz w:val="24"/>
+          <w:szCs w:val="24"/>
+        </w:rPr>
+        <w:t xml:space="preserve"> –b 4096 –c “seu </w:t>
+      </w:r>
+      <w:proofErr w:type="spellStart"/>
+      <w:r>
+        <w:rPr>
+          <w:rFonts w:asciiTheme="majorHAnsi" w:hAnsiTheme="majorHAnsi" w:cstheme="majorHAnsi"/>
+          <w:sz w:val="24"/>
+          <w:szCs w:val="24"/>
+        </w:rPr>
+        <w:t>email</w:t>
+      </w:r>
+      <w:proofErr w:type="spellEnd"/>
+      <w:r>
+        <w:rPr>
+          <w:rFonts w:asciiTheme="majorHAnsi" w:hAnsiTheme="majorHAnsi" w:cstheme="majorHAnsi"/>
+          <w:sz w:val="24"/>
+          <w:szCs w:val="24"/>
+        </w:rPr>
+        <w:t xml:space="preserve"> no </w:t>
+      </w:r>
+      <w:proofErr w:type="spellStart"/>
+      <w:r>
+        <w:rPr>
+          <w:rFonts w:asciiTheme="majorHAnsi" w:hAnsiTheme="majorHAnsi" w:cstheme="majorHAnsi"/>
+          <w:sz w:val="24"/>
+          <w:szCs w:val="24"/>
+        </w:rPr>
+        <w:t>github</w:t>
+      </w:r>
+      <w:proofErr w:type="spellEnd"/>
+      <w:r>
+        <w:rPr>
+          <w:rFonts w:asciiTheme="majorHAnsi" w:hAnsiTheme="majorHAnsi" w:cstheme="majorHAnsi"/>
+          <w:sz w:val="24"/>
+          <w:szCs w:val="24"/>
+        </w:rPr>
+        <w:t>”</w:t>
+      </w:r>
+    </w:p>
+    <w:p>
+      <w:pPr>
+        <w:spacing w:after="0" w:line="240" w:lineRule="auto"/>
+        <w:rPr>
+          <w:rFonts w:asciiTheme="majorHAnsi" w:hAnsiTheme="majorHAnsi" w:cstheme="majorHAnsi"/>
+          <w:sz w:val="28"/>
+          <w:szCs w:val="28"/>
+        </w:rPr>
+      </w:pPr>
+    </w:p>
+    <w:p>
+      <w:pPr>
+        <w:spacing w:after="0" w:line="240" w:lineRule="auto"/>
+        <w:rPr>
+          <w:rFonts w:asciiTheme="majorHAnsi" w:hAnsiTheme="majorHAnsi" w:cstheme="majorHAnsi"/>
+          <w:sz w:val="24"/>
+          <w:szCs w:val="24"/>
+        </w:rPr>
+      </w:pPr>
+      <w:r>
+        <w:rPr>
+          <w:rFonts w:asciiTheme="majorHAnsi" w:hAnsiTheme="majorHAnsi" w:cstheme="majorHAnsi"/>
+          <w:sz w:val="28"/>
+          <w:szCs w:val="28"/>
+        </w:rPr>
+        <w:tab/>
+      </w:r>
+      <w:r>
+        <w:rPr>
+          <w:rFonts w:asciiTheme="majorHAnsi" w:hAnsiTheme="majorHAnsi" w:cstheme="majorHAnsi"/>
+          <w:sz w:val="24"/>
+          <w:szCs w:val="24"/>
+        </w:rPr>
+        <w:t xml:space="preserve">Levar a chave gerada </w:t>
+      </w:r>
+      <w:proofErr w:type="spellStart"/>
+      <w:r>
+        <w:rPr>
+          <w:rFonts w:asciiTheme="majorHAnsi" w:hAnsiTheme="majorHAnsi" w:cstheme="majorHAnsi"/>
+          <w:sz w:val="24"/>
+          <w:szCs w:val="24"/>
+        </w:rPr>
+        <w:t>parao</w:t>
+      </w:r>
+      <w:proofErr w:type="spellEnd"/>
+      <w:r>
+        <w:rPr>
+          <w:rFonts w:asciiTheme="majorHAnsi" w:hAnsiTheme="majorHAnsi" w:cstheme="majorHAnsi"/>
+          <w:sz w:val="24"/>
+          <w:szCs w:val="24"/>
+        </w:rPr>
+        <w:t xml:space="preserve"> GitHub</w:t>
+      </w:r>
+    </w:p>
+    <w:p>
+      <w:pPr>
+        <w:spacing w:after="0" w:line="240" w:lineRule="auto"/>
+        <w:rPr>
+          <w:rFonts w:asciiTheme="majorHAnsi" w:hAnsiTheme="majorHAnsi" w:cstheme="majorHAnsi"/>
+          <w:sz w:val="24"/>
+          <w:szCs w:val="24"/>
+        </w:rPr>
+      </w:pPr>
+      <w:r>
+        <w:rPr>
+          <w:rFonts w:asciiTheme="majorHAnsi" w:hAnsiTheme="majorHAnsi" w:cstheme="majorHAnsi"/>
+          <w:sz w:val="24"/>
+          <w:szCs w:val="24"/>
+        </w:rPr>
+        <w:tab/>
+      </w:r>
+      <w:r>
+        <w:rPr>
+          <w:rFonts w:asciiTheme="majorHAnsi" w:hAnsiTheme="majorHAnsi" w:cstheme="majorHAnsi"/>
+          <w:sz w:val="24"/>
+          <w:szCs w:val="24"/>
+        </w:rPr>
+        <w:tab/>
+        <w:t xml:space="preserve">Acesse a sua conta no </w:t>
+      </w:r>
+      <w:proofErr w:type="spellStart"/>
+      <w:r>
+        <w:rPr>
+          <w:rFonts w:asciiTheme="majorHAnsi" w:hAnsiTheme="majorHAnsi" w:cstheme="majorHAnsi"/>
+          <w:sz w:val="24"/>
+          <w:szCs w:val="24"/>
+        </w:rPr>
+        <w:t>GitHum</w:t>
+      </w:r>
+      <w:proofErr w:type="spellEnd"/>
+      <w:r>
+        <w:rPr>
+          <w:rFonts w:asciiTheme="majorHAnsi" w:hAnsiTheme="majorHAnsi" w:cstheme="majorHAnsi"/>
+          <w:sz w:val="24"/>
+          <w:szCs w:val="24"/>
+        </w:rPr>
+        <w:t>, vá para...</w:t>
+      </w:r>
+    </w:p>
+    <w:p>
+      <w:pPr>
+        <w:spacing w:after="0" w:line="240" w:lineRule="auto"/>
+        <w:rPr>
+          <w:rFonts w:asciiTheme="majorHAnsi" w:hAnsiTheme="majorHAnsi" w:cstheme="majorHAnsi"/>
+          <w:sz w:val="24"/>
+          <w:szCs w:val="24"/>
+        </w:rPr>
+      </w:pPr>
+      <w:r>
+        <w:rPr>
+          <w:rFonts w:asciiTheme="majorHAnsi" w:hAnsiTheme="majorHAnsi" w:cstheme="majorHAnsi"/>
+          <w:sz w:val="24"/>
+          <w:szCs w:val="24"/>
+        </w:rPr>
+        <w:tab/>
+      </w:r>
+      <w:r>
+        <w:rPr>
+          <w:rFonts w:asciiTheme="majorHAnsi" w:hAnsiTheme="majorHAnsi" w:cstheme="majorHAnsi"/>
+          <w:sz w:val="24"/>
+          <w:szCs w:val="24"/>
+        </w:rPr>
+        <w:tab/>
+        <w:t xml:space="preserve">Menu -&gt; Settings, selecione, no menu </w:t>
+      </w:r>
+      <w:proofErr w:type="spellStart"/>
+      <w:r>
+        <w:rPr>
+          <w:rFonts w:asciiTheme="majorHAnsi" w:hAnsiTheme="majorHAnsi" w:cstheme="majorHAnsi"/>
+          <w:sz w:val="24"/>
+          <w:szCs w:val="24"/>
+        </w:rPr>
+        <w:t>a</w:t>
+      </w:r>
+      <w:proofErr w:type="spellEnd"/>
+      <w:r>
+        <w:rPr>
+          <w:rFonts w:asciiTheme="majorHAnsi" w:hAnsiTheme="majorHAnsi" w:cstheme="majorHAnsi"/>
+          <w:sz w:val="24"/>
+          <w:szCs w:val="24"/>
+        </w:rPr>
+        <w:t xml:space="preserve"> esquerda (</w:t>
+      </w:r>
+      <w:r>
+        <w:rPr>
+          <w:rFonts w:asciiTheme="majorHAnsi" w:hAnsiTheme="majorHAnsi" w:cstheme="majorHAnsi"/>
+          <w:noProof/>
+          <w:sz w:val="24"/>
+          <w:szCs w:val="24"/>
+          <w:lang w:eastAsia="pt-BR"/>
+        </w:rPr>
+        <w:drawing>
+          <wp:inline distT="0" distB="0" distL="0" distR="0">
+            <wp:extent cx="1381125" cy="209550"/>
+            <wp:effectExtent l="0" t="0" r="9525" b="0"/>
+            <wp:docPr id="2" name="Imagem 2"/>
+            <wp:cNvGraphicFramePr>
+              <a:graphicFrameLocks xmlns:a="http://schemas.openxmlformats.org/drawingml/2006/main" noChangeAspect="1"/>
+            </wp:cNvGraphicFramePr>
+            <a:graphic xmlns:a="http://schemas.openxmlformats.org/drawingml/2006/main">
+              <a:graphicData uri="http://schemas.openxmlformats.org/drawingml/2006/picture">
+                <pic:pic xmlns:pic="http://schemas.openxmlformats.org/drawingml/2006/picture">
+                  <pic:nvPicPr>
+                    <pic:cNvPr id="0" name="Picture 2"/>
+                    <pic:cNvPicPr>
+                      <a:picLocks noChangeAspect="1" noChangeArrowheads="1"/>
+                    </pic:cNvPicPr>
+                  </pic:nvPicPr>
+                  <pic:blipFill>
+                    <a:blip r:embed="rId6">
+                      <a:extLst>
+                        <a:ext uri="{28A0092B-C50C-407E-A947-70E740481C1C}">
+                          <a14:useLocalDpi xmlns:a14="http://schemas.microsoft.com/office/drawing/2010/main" val="0"/>
+                        </a:ext>
+                      </a:extLst>
+                    </a:blip>
+                    <a:srcRect/>
+                    <a:stretch>
+                      <a:fillRect/>
+                    </a:stretch>
+                  </pic:blipFill>
+                  <pic:spPr bwMode="auto">
+                    <a:xfrm>
+                      <a:off x="0" y="0"/>
+                      <a:ext cx="1381125" cy="209550"/>
+                    </a:xfrm>
+                    <a:prstGeom prst="rect">
+                      <a:avLst/>
+                    </a:prstGeom>
+                    <a:noFill/>
+                    <a:ln>
+                      <a:noFill/>
+                    </a:ln>
+                  </pic:spPr>
+                </pic:pic>
+              </a:graphicData>
+            </a:graphic>
+          </wp:inline>
+        </w:drawing>
+      </w:r>
+      <w:r>
+        <w:rPr>
+          <w:rFonts w:asciiTheme="majorHAnsi" w:hAnsiTheme="majorHAnsi" w:cstheme="majorHAnsi"/>
+          <w:sz w:val="24"/>
+          <w:szCs w:val="24"/>
+        </w:rPr>
+        <w:t>)</w:t>
+      </w:r>
+    </w:p>
+    <w:p>
+      <w:pPr>
+        <w:spacing w:after="0" w:line="240" w:lineRule="auto"/>
+        <w:rPr>
+          <w:rFonts w:asciiTheme="majorHAnsi" w:hAnsiTheme="majorHAnsi" w:cstheme="majorHAnsi"/>
+          <w:sz w:val="24"/>
+          <w:szCs w:val="24"/>
+        </w:rPr>
+      </w:pPr>
+      <w:r>
+        <w:rPr>
+          <w:rFonts w:asciiTheme="majorHAnsi" w:hAnsiTheme="majorHAnsi" w:cstheme="majorHAnsi"/>
+          <w:sz w:val="24"/>
+          <w:szCs w:val="24"/>
+        </w:rPr>
+        <w:tab/>
+      </w:r>
+      <w:r>
+        <w:rPr>
+          <w:rFonts w:asciiTheme="majorHAnsi" w:hAnsiTheme="majorHAnsi" w:cstheme="majorHAnsi"/>
+          <w:sz w:val="24"/>
+          <w:szCs w:val="24"/>
+        </w:rPr>
+        <w:tab/>
+        <w:t xml:space="preserve">Click em </w:t>
+      </w:r>
+      <w:r>
+        <w:rPr>
+          <w:rFonts w:asciiTheme="majorHAnsi" w:hAnsiTheme="majorHAnsi" w:cstheme="majorHAnsi"/>
+          <w:noProof/>
+          <w:sz w:val="24"/>
+          <w:szCs w:val="24"/>
+          <w:lang w:eastAsia="pt-BR"/>
+        </w:rPr>
+        <w:drawing>
+          <wp:inline distT="0" distB="0" distL="0" distR="0">
+            <wp:extent cx="1057275" cy="333375"/>
+            <wp:effectExtent l="0" t="0" r="9525" b="9525"/>
+            <wp:docPr id="3" name="Imagem 3"/>
+            <wp:cNvGraphicFramePr>
+              <a:graphicFrameLocks xmlns:a="http://schemas.openxmlformats.org/drawingml/2006/main" noChangeAspect="1"/>
+            </wp:cNvGraphicFramePr>
+            <a:graphic xmlns:a="http://schemas.openxmlformats.org/drawingml/2006/main">
+              <a:graphicData uri="http://schemas.openxmlformats.org/drawingml/2006/picture">
+                <pic:pic xmlns:pic="http://schemas.openxmlformats.org/drawingml/2006/picture">
+                  <pic:nvPicPr>
+                    <pic:cNvPr id="0" name="Picture 3"/>
+                    <pic:cNvPicPr>
+                      <a:picLocks noChangeAspect="1" noChangeArrowheads="1"/>
+                    </pic:cNvPicPr>
+                  </pic:nvPicPr>
+                  <pic:blipFill>
+                    <a:blip r:embed="rId7">
+                      <a:extLst>
+                        <a:ext uri="{28A0092B-C50C-407E-A947-70E740481C1C}">
+                          <a14:useLocalDpi xmlns:a14="http://schemas.microsoft.com/office/drawing/2010/main" val="0"/>
+                        </a:ext>
+                      </a:extLst>
+                    </a:blip>
+                    <a:srcRect/>
+                    <a:stretch>
+                      <a:fillRect/>
+                    </a:stretch>
+                  </pic:blipFill>
+                  <pic:spPr bwMode="auto">
+                    <a:xfrm>
+                      <a:off x="0" y="0"/>
+                      <a:ext cx="1057275" cy="333375"/>
+                    </a:xfrm>
+                    <a:prstGeom prst="rect">
+                      <a:avLst/>
+                    </a:prstGeom>
+                    <a:noFill/>
+                    <a:ln>
+                      <a:noFill/>
+                    </a:ln>
+                  </pic:spPr>
+                </pic:pic>
+              </a:graphicData>
+            </a:graphic>
+          </wp:inline>
+        </w:drawing>
+      </w:r>
+      <w:r>
+        <w:rPr>
+          <w:rFonts w:asciiTheme="majorHAnsi" w:hAnsiTheme="majorHAnsi" w:cstheme="majorHAnsi"/>
+          <w:sz w:val="24"/>
+          <w:szCs w:val="24"/>
+        </w:rPr>
+        <w:t>e informe uma descrição e, logo abaixo, cole sua chave pública.</w:t>
+      </w:r>
+    </w:p>
+    <w:p>
+      <w:pPr>
+        <w:spacing w:after="0" w:line="240" w:lineRule="auto"/>
+        <w:rPr>
+          <w:rFonts w:asciiTheme="majorHAnsi" w:hAnsiTheme="majorHAnsi" w:cstheme="majorHAnsi"/>
+          <w:sz w:val="28"/>
+          <w:szCs w:val="28"/>
+        </w:rPr>
+      </w:pPr>
+    </w:p>
+    <w:p>
+      <w:pPr>
+        <w:spacing w:after="0" w:line="240" w:lineRule="auto"/>
+        <w:rPr>
+          <w:rFonts w:asciiTheme="majorHAnsi" w:hAnsiTheme="majorHAnsi" w:cstheme="majorHAnsi"/>
+          <w:sz w:val="28"/>
+          <w:szCs w:val="28"/>
+          <w:lang w:val="en-US"/>
+        </w:rPr>
+      </w:pPr>
+      <w:proofErr w:type="spellStart"/>
+      <w:r>
+        <w:rPr>
+          <w:rFonts w:asciiTheme="majorHAnsi" w:hAnsiTheme="majorHAnsi" w:cstheme="majorHAnsi"/>
+          <w:sz w:val="28"/>
+          <w:szCs w:val="28"/>
+          <w:lang w:val="en-US"/>
+        </w:rPr>
+        <w:t>Resumo</w:t>
+      </w:r>
+      <w:proofErr w:type="spellEnd"/>
+    </w:p>
+    <w:p>
+      <w:pPr>
+        <w:spacing w:after="0" w:line="240" w:lineRule="auto"/>
+        <w:rPr>
+          <w:rFonts w:asciiTheme="majorHAnsi" w:hAnsiTheme="majorHAnsi" w:cstheme="majorHAnsi"/>
+          <w:sz w:val="28"/>
+          <w:szCs w:val="28"/>
+          <w:lang w:val="en-US"/>
+        </w:rPr>
+      </w:pPr>
+    </w:p>
+    <w:p>
+      <w:pPr>
+        <w:shd w:val="clear" w:color="auto" w:fill="FFFFFF"/>
+        <w:spacing w:after="0" w:line="240" w:lineRule="auto"/>
+        <w:ind w:left="708"/>
+        <w:outlineLvl w:val="2"/>
+        <w:rPr>
+          <w:rFonts w:asciiTheme="majorHAnsi" w:eastAsia="Times New Roman" w:hAnsiTheme="majorHAnsi" w:cstheme="majorHAnsi"/>
+          <w:bCs/>
+          <w:color w:val="1F2328"/>
+          <w:sz w:val="27"/>
+          <w:szCs w:val="27"/>
+          <w:lang w:val="en-US" w:eastAsia="pt-BR"/>
+        </w:rPr>
+      </w:pPr>
+      <w:r>
+        <w:rPr>
+          <w:rFonts w:asciiTheme="majorHAnsi" w:eastAsia="Times New Roman" w:hAnsiTheme="majorHAnsi" w:cstheme="majorHAnsi"/>
+          <w:bCs/>
+          <w:color w:val="1F2328"/>
+          <w:sz w:val="27"/>
+          <w:szCs w:val="27"/>
+          <w:lang w:val="en-US" w:eastAsia="pt-BR"/>
+        </w:rPr>
+        <w:t>…or create a new repository on the command line</w:t>
+      </w:r>
+    </w:p>
+    <w:p>
+      <w:pPr>
+        <w:shd w:val="clear" w:color="auto" w:fill="FFFFFF"/>
+        <w:tabs>
+          <w:tab w:val="left" w:pos="916"/>
+          <w:tab w:val="left" w:pos="1832"/>
+          <w:tab w:val="left" w:pos="2748"/>
+          <w:tab w:val="left" w:pos="3664"/>
+          <w:tab w:val="left" w:pos="4580"/>
+          <w:tab w:val="left" w:pos="5496"/>
+          <w:tab w:val="left" w:pos="6412"/>
+          <w:tab w:val="left" w:pos="7328"/>
+          <w:tab w:val="left" w:pos="8244"/>
+          <w:tab w:val="left" w:pos="9160"/>
+          <w:tab w:val="left" w:pos="10076"/>
+          <w:tab w:val="left" w:pos="10992"/>
+          <w:tab w:val="left" w:pos="11908"/>
+          <w:tab w:val="left" w:pos="12824"/>
+          <w:tab w:val="left" w:pos="13740"/>
+          <w:tab w:val="left" w:pos="14656"/>
+        </w:tabs>
+        <w:spacing w:after="0" w:line="240" w:lineRule="auto"/>
+        <w:ind w:left="708"/>
+        <w:rPr>
+          <w:rFonts w:ascii="Consolas" w:eastAsia="Times New Roman" w:hAnsi="Consolas" w:cs="Courier New"/>
+          <w:color w:val="1F2328"/>
+          <w:sz w:val="20"/>
+          <w:szCs w:val="20"/>
+          <w:lang w:eastAsia="pt-BR"/>
+        </w:rPr>
+      </w:pPr>
+      <w:proofErr w:type="spellStart"/>
+      <w:proofErr w:type="gramStart"/>
+      <w:r>
+        <w:rPr>
+          <w:rFonts w:ascii="Consolas" w:eastAsia="Times New Roman" w:hAnsi="Consolas" w:cs="Courier New"/>
+          <w:color w:val="1F2328"/>
+          <w:sz w:val="20"/>
+          <w:szCs w:val="20"/>
+          <w:lang w:eastAsia="pt-BR"/>
+        </w:rPr>
+        <w:t>echo</w:t>
+      </w:r>
+      <w:proofErr w:type="spellEnd"/>
+      <w:proofErr w:type="gramEnd"/>
+      <w:r>
+        <w:rPr>
+          <w:rFonts w:ascii="Consolas" w:eastAsia="Times New Roman" w:hAnsi="Consolas" w:cs="Courier New"/>
+          <w:color w:val="1F2328"/>
+          <w:sz w:val="20"/>
+          <w:szCs w:val="20"/>
+          <w:lang w:eastAsia="pt-BR"/>
+        </w:rPr>
+        <w:t xml:space="preserve"> "# </w:t>
+      </w:r>
+      <w:proofErr w:type="spellStart"/>
+      <w:r>
+        <w:rPr>
+          <w:rFonts w:ascii="Consolas" w:eastAsia="Times New Roman" w:hAnsi="Consolas" w:cs="Courier New"/>
+          <w:color w:val="1F2328"/>
+          <w:sz w:val="20"/>
+          <w:szCs w:val="20"/>
+          <w:lang w:eastAsia="pt-BR"/>
+        </w:rPr>
+        <w:t>UdemyJava</w:t>
+      </w:r>
+      <w:proofErr w:type="spellEnd"/>
+      <w:r>
+        <w:rPr>
+          <w:rFonts w:ascii="Consolas" w:eastAsia="Times New Roman" w:hAnsi="Consolas" w:cs="Courier New"/>
+          <w:color w:val="1F2328"/>
+          <w:sz w:val="20"/>
+          <w:szCs w:val="20"/>
+          <w:lang w:eastAsia="pt-BR"/>
+        </w:rPr>
+        <w:t>" &gt;&gt; README.md</w:t>
+      </w:r>
+    </w:p>
+    <w:p>
+      <w:pPr>
+        <w:shd w:val="clear" w:color="auto" w:fill="FFFFFF"/>
+        <w:tabs>
+          <w:tab w:val="left" w:pos="916"/>
+          <w:tab w:val="left" w:pos="1832"/>
+          <w:tab w:val="left" w:pos="2748"/>
+          <w:tab w:val="left" w:pos="3664"/>
+          <w:tab w:val="left" w:pos="4580"/>
+          <w:tab w:val="left" w:pos="5496"/>
+          <w:tab w:val="left" w:pos="6412"/>
+          <w:tab w:val="left" w:pos="7328"/>
+          <w:tab w:val="left" w:pos="8244"/>
+          <w:tab w:val="left" w:pos="9160"/>
+          <w:tab w:val="left" w:pos="10076"/>
+          <w:tab w:val="left" w:pos="10992"/>
+          <w:tab w:val="left" w:pos="11908"/>
+          <w:tab w:val="left" w:pos="12824"/>
+          <w:tab w:val="left" w:pos="13740"/>
+          <w:tab w:val="left" w:pos="14656"/>
+        </w:tabs>
+        <w:spacing w:after="0" w:line="240" w:lineRule="auto"/>
+        <w:ind w:left="708"/>
+        <w:rPr>
+          <w:rFonts w:ascii="Consolas" w:eastAsia="Times New Roman" w:hAnsi="Consolas" w:cs="Courier New"/>
+          <w:color w:val="1F2328"/>
+          <w:sz w:val="20"/>
+          <w:szCs w:val="20"/>
+          <w:lang w:eastAsia="pt-BR"/>
+        </w:rPr>
+      </w:pPr>
+      <w:proofErr w:type="spellStart"/>
+      <w:proofErr w:type="gramStart"/>
+      <w:r>
+        <w:rPr>
+          <w:rFonts w:ascii="Consolas" w:eastAsia="Times New Roman" w:hAnsi="Consolas" w:cs="Courier New"/>
+          <w:color w:val="1F2328"/>
+          <w:sz w:val="20"/>
+          <w:szCs w:val="20"/>
+          <w:lang w:eastAsia="pt-BR"/>
+        </w:rPr>
+        <w:t>git</w:t>
+      </w:r>
+      <w:proofErr w:type="spellEnd"/>
+      <w:proofErr w:type="gramEnd"/>
+      <w:r>
+        <w:rPr>
+          <w:rFonts w:ascii="Consolas" w:eastAsia="Times New Roman" w:hAnsi="Consolas" w:cs="Courier New"/>
+          <w:color w:val="1F2328"/>
+          <w:sz w:val="20"/>
+          <w:szCs w:val="20"/>
+          <w:lang w:eastAsia="pt-BR"/>
+        </w:rPr>
+        <w:t xml:space="preserve"> </w:t>
+      </w:r>
+      <w:proofErr w:type="spellStart"/>
+      <w:r>
+        <w:rPr>
+          <w:rFonts w:ascii="Consolas" w:eastAsia="Times New Roman" w:hAnsi="Consolas" w:cs="Courier New"/>
+          <w:color w:val="1F2328"/>
+          <w:sz w:val="20"/>
+          <w:szCs w:val="20"/>
+          <w:lang w:eastAsia="pt-BR"/>
+        </w:rPr>
+        <w:t>init</w:t>
+      </w:r>
+      <w:proofErr w:type="spellEnd"/>
+    </w:p>
+    <w:p>
+      <w:pPr>
+        <w:shd w:val="clear" w:color="auto" w:fill="FFFFFF"/>
+        <w:tabs>
+          <w:tab w:val="left" w:pos="916"/>
+          <w:tab w:val="left" w:pos="1832"/>
+          <w:tab w:val="left" w:pos="2748"/>
+          <w:tab w:val="left" w:pos="3664"/>
+          <w:tab w:val="left" w:pos="4580"/>
+          <w:tab w:val="left" w:pos="5496"/>
+          <w:tab w:val="left" w:pos="6412"/>
+          <w:tab w:val="left" w:pos="7328"/>
+          <w:tab w:val="left" w:pos="8244"/>
+          <w:tab w:val="left" w:pos="9160"/>
+          <w:tab w:val="left" w:pos="10076"/>
+          <w:tab w:val="left" w:pos="10992"/>
+          <w:tab w:val="left" w:pos="11908"/>
+          <w:tab w:val="left" w:pos="12824"/>
+          <w:tab w:val="left" w:pos="13740"/>
+          <w:tab w:val="left" w:pos="14656"/>
+        </w:tabs>
+        <w:spacing w:after="0" w:line="240" w:lineRule="auto"/>
+        <w:ind w:left="708"/>
+        <w:rPr>
+          <w:rFonts w:ascii="Consolas" w:eastAsia="Times New Roman" w:hAnsi="Consolas" w:cs="Courier New"/>
+          <w:color w:val="1F2328"/>
+          <w:sz w:val="20"/>
+          <w:szCs w:val="20"/>
+          <w:lang w:val="en-US" w:eastAsia="pt-BR"/>
+        </w:rPr>
+      </w:pPr>
+      <w:proofErr w:type="spellStart"/>
+      <w:proofErr w:type="gramStart"/>
+      <w:r>
+        <w:rPr>
+          <w:rFonts w:ascii="Consolas" w:eastAsia="Times New Roman" w:hAnsi="Consolas" w:cs="Courier New"/>
+          <w:color w:val="1F2328"/>
+          <w:sz w:val="20"/>
+          <w:szCs w:val="20"/>
+          <w:lang w:val="en-US" w:eastAsia="pt-BR"/>
+        </w:rPr>
+        <w:t>git</w:t>
+      </w:r>
+      <w:proofErr w:type="spellEnd"/>
+      <w:proofErr w:type="gramEnd"/>
+      <w:r>
+        <w:rPr>
+          <w:rFonts w:ascii="Consolas" w:eastAsia="Times New Roman" w:hAnsi="Consolas" w:cs="Courier New"/>
+          <w:color w:val="1F2328"/>
+          <w:sz w:val="20"/>
+          <w:szCs w:val="20"/>
+          <w:lang w:val="en-US" w:eastAsia="pt-BR"/>
+        </w:rPr>
+        <w:t xml:space="preserve"> add README.md</w:t>
+      </w:r>
+    </w:p>
+    <w:p>
+      <w:pPr>
+        <w:shd w:val="clear" w:color="auto" w:fill="FFFFFF"/>
+        <w:tabs>
+          <w:tab w:val="left" w:pos="916"/>
+          <w:tab w:val="left" w:pos="1832"/>
+          <w:tab w:val="left" w:pos="2748"/>
+          <w:tab w:val="left" w:pos="3664"/>
+          <w:tab w:val="left" w:pos="4580"/>
+          <w:tab w:val="left" w:pos="5496"/>
+          <w:tab w:val="left" w:pos="6412"/>
+          <w:tab w:val="left" w:pos="7328"/>
+          <w:tab w:val="left" w:pos="8244"/>
+          <w:tab w:val="left" w:pos="9160"/>
+          <w:tab w:val="left" w:pos="10076"/>
+          <w:tab w:val="left" w:pos="10992"/>
+          <w:tab w:val="left" w:pos="11908"/>
+          <w:tab w:val="left" w:pos="12824"/>
+          <w:tab w:val="left" w:pos="13740"/>
+          <w:tab w:val="left" w:pos="14656"/>
+        </w:tabs>
+        <w:spacing w:after="0" w:line="240" w:lineRule="auto"/>
+        <w:ind w:left="708"/>
+        <w:rPr>
+          <w:rFonts w:ascii="Consolas" w:eastAsia="Times New Roman" w:hAnsi="Consolas" w:cs="Courier New"/>
+          <w:color w:val="1F2328"/>
+          <w:sz w:val="20"/>
+          <w:szCs w:val="20"/>
+          <w:lang w:val="en-US" w:eastAsia="pt-BR"/>
+        </w:rPr>
+      </w:pPr>
+      <w:proofErr w:type="spellStart"/>
+      <w:proofErr w:type="gramStart"/>
+      <w:r>
+        <w:rPr>
+          <w:rFonts w:ascii="Consolas" w:eastAsia="Times New Roman" w:hAnsi="Consolas" w:cs="Courier New"/>
+          <w:color w:val="1F2328"/>
+          <w:sz w:val="20"/>
+          <w:szCs w:val="20"/>
+          <w:lang w:val="en-US" w:eastAsia="pt-BR"/>
+        </w:rPr>
+        <w:t>git</w:t>
+      </w:r>
+      <w:proofErr w:type="spellEnd"/>
+      <w:proofErr w:type="gramEnd"/>
+      <w:r>
+        <w:rPr>
+          <w:rFonts w:ascii="Consolas" w:eastAsia="Times New Roman" w:hAnsi="Consolas" w:cs="Courier New"/>
+          <w:color w:val="1F2328"/>
+          <w:sz w:val="20"/>
+          <w:szCs w:val="20"/>
+          <w:lang w:val="en-US" w:eastAsia="pt-BR"/>
+        </w:rPr>
+        <w:t xml:space="preserve"> commit -m "first commit"</w:t>
+      </w:r>
+    </w:p>
+    <w:p>
+      <w:pPr>
+        <w:shd w:val="clear" w:color="auto" w:fill="FFFFFF"/>
+        <w:tabs>
+          <w:tab w:val="left" w:pos="916"/>
+          <w:tab w:val="left" w:pos="1832"/>
+          <w:tab w:val="left" w:pos="2748"/>
+          <w:tab w:val="left" w:pos="3664"/>
+          <w:tab w:val="left" w:pos="4580"/>
+          <w:tab w:val="left" w:pos="5496"/>
+          <w:tab w:val="left" w:pos="6412"/>
+          <w:tab w:val="left" w:pos="7328"/>
+          <w:tab w:val="left" w:pos="8244"/>
+          <w:tab w:val="left" w:pos="9160"/>
+          <w:tab w:val="left" w:pos="10076"/>
+          <w:tab w:val="left" w:pos="10992"/>
+          <w:tab w:val="left" w:pos="11908"/>
+          <w:tab w:val="left" w:pos="12824"/>
+          <w:tab w:val="left" w:pos="13740"/>
+          <w:tab w:val="left" w:pos="14656"/>
+        </w:tabs>
+        <w:spacing w:after="0" w:line="240" w:lineRule="auto"/>
+        <w:ind w:left="708"/>
+        <w:rPr>
+          <w:rFonts w:ascii="Consolas" w:eastAsia="Times New Roman" w:hAnsi="Consolas" w:cs="Courier New"/>
+          <w:color w:val="1F2328"/>
+          <w:sz w:val="20"/>
+          <w:szCs w:val="20"/>
+          <w:lang w:val="en-US" w:eastAsia="pt-BR"/>
+        </w:rPr>
+      </w:pPr>
+      <w:proofErr w:type="spellStart"/>
+      <w:proofErr w:type="gramStart"/>
+      <w:r>
+        <w:rPr>
+          <w:rFonts w:ascii="Consolas" w:eastAsia="Times New Roman" w:hAnsi="Consolas" w:cs="Courier New"/>
+          <w:color w:val="1F2328"/>
+          <w:sz w:val="20"/>
+          <w:szCs w:val="20"/>
+          <w:lang w:val="en-US" w:eastAsia="pt-BR"/>
+        </w:rPr>
+        <w:t>git</w:t>
+      </w:r>
+      <w:proofErr w:type="spellEnd"/>
+      <w:proofErr w:type="gramEnd"/>
+      <w:r>
+        <w:rPr>
+          <w:rFonts w:ascii="Consolas" w:eastAsia="Times New Roman" w:hAnsi="Consolas" w:cs="Courier New"/>
+          <w:color w:val="1F2328"/>
+          <w:sz w:val="20"/>
+          <w:szCs w:val="20"/>
+          <w:lang w:val="en-US" w:eastAsia="pt-BR"/>
+        </w:rPr>
+        <w:t xml:space="preserve"> branch -M main</w:t>
+      </w:r>
+    </w:p>
+    <w:p>
+      <w:pPr>
+        <w:shd w:val="clear" w:color="auto" w:fill="FFFFFF"/>
+        <w:tabs>
+          <w:tab w:val="left" w:pos="916"/>
+          <w:tab w:val="left" w:pos="1832"/>
+          <w:tab w:val="left" w:pos="2748"/>
+          <w:tab w:val="left" w:pos="3664"/>
+          <w:tab w:val="left" w:pos="4580"/>
+          <w:tab w:val="left" w:pos="5496"/>
+          <w:tab w:val="left" w:pos="6412"/>
+          <w:tab w:val="left" w:pos="7328"/>
+          <w:tab w:val="left" w:pos="8244"/>
+          <w:tab w:val="left" w:pos="9160"/>
+          <w:tab w:val="left" w:pos="10076"/>
+          <w:tab w:val="left" w:pos="10992"/>
+          <w:tab w:val="left" w:pos="11908"/>
+          <w:tab w:val="left" w:pos="12824"/>
+          <w:tab w:val="left" w:pos="13740"/>
+          <w:tab w:val="left" w:pos="14656"/>
+        </w:tabs>
+        <w:spacing w:after="0" w:line="240" w:lineRule="auto"/>
+        <w:ind w:left="708"/>
+        <w:rPr>
+          <w:rFonts w:ascii="Consolas" w:eastAsia="Times New Roman" w:hAnsi="Consolas" w:cs="Courier New"/>
+          <w:color w:val="1F2328"/>
+          <w:sz w:val="20"/>
+          <w:szCs w:val="20"/>
+          <w:lang w:val="en-US" w:eastAsia="pt-BR"/>
+        </w:rPr>
+      </w:pPr>
+      <w:proofErr w:type="spellStart"/>
+      <w:proofErr w:type="gramStart"/>
+      <w:r>
+        <w:rPr>
+          <w:rFonts w:ascii="Consolas" w:eastAsia="Times New Roman" w:hAnsi="Consolas" w:cs="Courier New"/>
+          <w:color w:val="1F2328"/>
+          <w:sz w:val="20"/>
+          <w:szCs w:val="20"/>
+          <w:lang w:val="en-US" w:eastAsia="pt-BR"/>
+        </w:rPr>
+        <w:t>git</w:t>
+      </w:r>
+      <w:proofErr w:type="spellEnd"/>
+      <w:proofErr w:type="gramEnd"/>
+      <w:r>
+        <w:rPr>
+          <w:rFonts w:ascii="Consolas" w:eastAsia="Times New Roman" w:hAnsi="Consolas" w:cs="Courier New"/>
+          <w:color w:val="1F2328"/>
+          <w:sz w:val="20"/>
+          <w:szCs w:val="20"/>
+          <w:lang w:val="en-US" w:eastAsia="pt-BR"/>
+        </w:rPr>
+        <w:t xml:space="preserve"> remote add origin https://github.com/EvandroArruda/UdemyJava.git</w:t>
+      </w:r>
+    </w:p>
+    <w:p>
+      <w:pPr>
+        <w:shd w:val="clear" w:color="auto" w:fill="FFFFFF"/>
+        <w:tabs>
+          <w:tab w:val="left" w:pos="916"/>
+          <w:tab w:val="left" w:pos="1832"/>
+          <w:tab w:val="left" w:pos="2748"/>
+          <w:tab w:val="left" w:pos="3664"/>
+          <w:tab w:val="left" w:pos="4580"/>
+          <w:tab w:val="left" w:pos="5496"/>
+          <w:tab w:val="left" w:pos="6412"/>
+          <w:tab w:val="left" w:pos="7328"/>
+          <w:tab w:val="left" w:pos="8244"/>
+          <w:tab w:val="left" w:pos="9160"/>
+          <w:tab w:val="left" w:pos="10076"/>
+          <w:tab w:val="left" w:pos="10992"/>
+          <w:tab w:val="left" w:pos="11908"/>
+          <w:tab w:val="left" w:pos="12824"/>
+          <w:tab w:val="left" w:pos="13740"/>
+          <w:tab w:val="left" w:pos="14656"/>
+        </w:tabs>
+        <w:spacing w:after="0" w:line="240" w:lineRule="auto"/>
+        <w:ind w:left="708"/>
+        <w:rPr>
+          <w:rFonts w:ascii="Consolas" w:eastAsia="Times New Roman" w:hAnsi="Consolas" w:cs="Courier New"/>
+          <w:color w:val="1F2328"/>
+          <w:sz w:val="20"/>
+          <w:szCs w:val="20"/>
+          <w:lang w:val="en-US" w:eastAsia="pt-BR"/>
+        </w:rPr>
+      </w:pPr>
+      <w:proofErr w:type="spellStart"/>
+      <w:proofErr w:type="gramStart"/>
+      <w:r>
+        <w:rPr>
+          <w:rFonts w:ascii="Consolas" w:eastAsia="Times New Roman" w:hAnsi="Consolas" w:cs="Courier New"/>
+          <w:color w:val="1F2328"/>
+          <w:sz w:val="20"/>
+          <w:szCs w:val="20"/>
+          <w:lang w:val="en-US" w:eastAsia="pt-BR"/>
+        </w:rPr>
+        <w:t>git</w:t>
+      </w:r>
+      <w:proofErr w:type="spellEnd"/>
+      <w:proofErr w:type="gramEnd"/>
+      <w:r>
+        <w:rPr>
+          <w:rFonts w:ascii="Consolas" w:eastAsia="Times New Roman" w:hAnsi="Consolas" w:cs="Courier New"/>
+          <w:color w:val="1F2328"/>
+          <w:sz w:val="20"/>
+          <w:szCs w:val="20"/>
+          <w:lang w:val="en-US" w:eastAsia="pt-BR"/>
+        </w:rPr>
+        <w:t xml:space="preserve"> push -u origin main</w:t>
+      </w:r>
+    </w:p>
+    <w:p>
+      <w:pPr>
+        <w:shd w:val="clear" w:color="auto" w:fill="FFFFFF"/>
+        <w:tabs>
+          <w:tab w:val="left" w:pos="916"/>
+          <w:tab w:val="left" w:pos="1832"/>
+          <w:tab w:val="left" w:pos="2748"/>
+          <w:tab w:val="left" w:pos="3664"/>
+          <w:tab w:val="left" w:pos="4580"/>
+          <w:tab w:val="left" w:pos="5496"/>
+          <w:tab w:val="left" w:pos="6412"/>
+          <w:tab w:val="left" w:pos="7328"/>
+          <w:tab w:val="left" w:pos="8244"/>
+          <w:tab w:val="left" w:pos="9160"/>
+          <w:tab w:val="left" w:pos="10076"/>
+          <w:tab w:val="left" w:pos="10992"/>
+          <w:tab w:val="left" w:pos="11908"/>
+          <w:tab w:val="left" w:pos="12824"/>
+          <w:tab w:val="left" w:pos="13740"/>
+          <w:tab w:val="left" w:pos="14656"/>
+        </w:tabs>
+        <w:spacing w:after="0" w:line="240" w:lineRule="auto"/>
+        <w:ind w:left="708"/>
+        <w:rPr>
+          <w:rFonts w:ascii="Consolas" w:eastAsia="Times New Roman" w:hAnsi="Consolas" w:cs="Courier New"/>
+          <w:color w:val="1F2328"/>
+          <w:sz w:val="20"/>
+          <w:szCs w:val="20"/>
+          <w:lang w:val="en-US" w:eastAsia="pt-BR"/>
+        </w:rPr>
+      </w:pPr>
+    </w:p>
+    <w:p>
+      <w:pPr>
+        <w:shd w:val="clear" w:color="auto" w:fill="FFFFFF"/>
+        <w:spacing w:after="0" w:line="240" w:lineRule="auto"/>
+        <w:ind w:left="708"/>
+        <w:outlineLvl w:val="2"/>
+        <w:rPr>
+          <w:rFonts w:asciiTheme="majorHAnsi" w:eastAsia="Times New Roman" w:hAnsiTheme="majorHAnsi" w:cstheme="majorHAnsi"/>
+          <w:bCs/>
+          <w:color w:val="1F2328"/>
+          <w:sz w:val="27"/>
+          <w:szCs w:val="27"/>
+          <w:lang w:val="en-US" w:eastAsia="pt-BR"/>
+        </w:rPr>
+      </w:pPr>
+      <w:r>
+        <w:rPr>
+          <w:rFonts w:asciiTheme="majorHAnsi" w:eastAsia="Times New Roman" w:hAnsiTheme="majorHAnsi" w:cstheme="majorHAnsi"/>
+          <w:bCs/>
+          <w:color w:val="1F2328"/>
+          <w:sz w:val="27"/>
+          <w:szCs w:val="27"/>
+          <w:lang w:val="en-US" w:eastAsia="pt-BR"/>
+        </w:rPr>
+        <w:t>…or push an existing repository from the command line</w:t>
+      </w:r>
+    </w:p>
+    <w:p>
+      <w:pPr>
+        <w:shd w:val="clear" w:color="auto" w:fill="FFFFFF"/>
+        <w:tabs>
+          <w:tab w:val="left" w:pos="916"/>
+          <w:tab w:val="left" w:pos="1832"/>
+          <w:tab w:val="left" w:pos="2748"/>
+          <w:tab w:val="left" w:pos="3664"/>
+          <w:tab w:val="left" w:pos="4580"/>
+          <w:tab w:val="left" w:pos="5496"/>
+          <w:tab w:val="left" w:pos="6412"/>
+          <w:tab w:val="left" w:pos="7328"/>
+          <w:tab w:val="left" w:pos="8244"/>
+          <w:tab w:val="left" w:pos="9160"/>
+          <w:tab w:val="left" w:pos="10076"/>
+          <w:tab w:val="left" w:pos="10992"/>
+          <w:tab w:val="left" w:pos="11908"/>
+          <w:tab w:val="left" w:pos="12824"/>
+          <w:tab w:val="left" w:pos="13740"/>
+          <w:tab w:val="left" w:pos="14656"/>
+        </w:tabs>
+        <w:spacing w:after="0" w:line="240" w:lineRule="auto"/>
+        <w:ind w:left="708"/>
+        <w:rPr>
+          <w:rFonts w:ascii="Consolas" w:eastAsia="Times New Roman" w:hAnsi="Consolas" w:cs="Courier New"/>
+          <w:color w:val="1F2328"/>
+          <w:sz w:val="20"/>
+          <w:szCs w:val="20"/>
+          <w:lang w:val="en-US" w:eastAsia="pt-BR"/>
+        </w:rPr>
+      </w:pPr>
+      <w:proofErr w:type="spellStart"/>
+      <w:proofErr w:type="gramStart"/>
+      <w:r>
+        <w:rPr>
+          <w:rFonts w:ascii="Consolas" w:eastAsia="Times New Roman" w:hAnsi="Consolas" w:cs="Courier New"/>
+          <w:color w:val="1F2328"/>
+          <w:sz w:val="20"/>
+          <w:szCs w:val="20"/>
+          <w:lang w:val="en-US" w:eastAsia="pt-BR"/>
+        </w:rPr>
+        <w:t>git</w:t>
+      </w:r>
+      <w:proofErr w:type="spellEnd"/>
+      <w:proofErr w:type="gramEnd"/>
+      <w:r>
+        <w:rPr>
+          <w:rFonts w:ascii="Consolas" w:eastAsia="Times New Roman" w:hAnsi="Consolas" w:cs="Courier New"/>
+          <w:color w:val="1F2328"/>
+          <w:sz w:val="20"/>
+          <w:szCs w:val="20"/>
+          <w:lang w:val="en-US" w:eastAsia="pt-BR"/>
+        </w:rPr>
+        <w:t xml:space="preserve"> remote add origin https://github.com/EvandroArruda/UdemyJava.git</w:t>
+      </w:r>
+    </w:p>
+    <w:p>
+      <w:pPr>
+        <w:shd w:val="clear" w:color="auto" w:fill="FFFFFF"/>
+        <w:tabs>
+          <w:tab w:val="left" w:pos="916"/>
+          <w:tab w:val="left" w:pos="1832"/>
+          <w:tab w:val="left" w:pos="2748"/>
+          <w:tab w:val="left" w:pos="3664"/>
+          <w:tab w:val="left" w:pos="4580"/>
+          <w:tab w:val="left" w:pos="5496"/>
+          <w:tab w:val="left" w:pos="6412"/>
+          <w:tab w:val="left" w:pos="7328"/>
+          <w:tab w:val="left" w:pos="8244"/>
+          <w:tab w:val="left" w:pos="9160"/>
+          <w:tab w:val="left" w:pos="10076"/>
+          <w:tab w:val="left" w:pos="10992"/>
+          <w:tab w:val="left" w:pos="11908"/>
+          <w:tab w:val="left" w:pos="12824"/>
+          <w:tab w:val="left" w:pos="13740"/>
+          <w:tab w:val="left" w:pos="14656"/>
+        </w:tabs>
+        <w:spacing w:after="0" w:line="240" w:lineRule="auto"/>
+        <w:ind w:left="708"/>
+        <w:rPr>
+          <w:rFonts w:ascii="Consolas" w:eastAsia="Times New Roman" w:hAnsi="Consolas" w:cs="Courier New"/>
+          <w:color w:val="1F2328"/>
+          <w:sz w:val="20"/>
+          <w:szCs w:val="20"/>
+          <w:lang w:val="en-US" w:eastAsia="pt-BR"/>
+        </w:rPr>
+      </w:pPr>
+      <w:proofErr w:type="spellStart"/>
+      <w:proofErr w:type="gramStart"/>
+      <w:r>
+        <w:rPr>
+          <w:rFonts w:ascii="Consolas" w:eastAsia="Times New Roman" w:hAnsi="Consolas" w:cs="Courier New"/>
+          <w:color w:val="1F2328"/>
+          <w:sz w:val="20"/>
+          <w:szCs w:val="20"/>
+          <w:lang w:val="en-US" w:eastAsia="pt-BR"/>
+        </w:rPr>
+        <w:t>git</w:t>
+      </w:r>
+      <w:proofErr w:type="spellEnd"/>
+      <w:proofErr w:type="gramEnd"/>
+      <w:r>
+        <w:rPr>
+          <w:rFonts w:ascii="Consolas" w:eastAsia="Times New Roman" w:hAnsi="Consolas" w:cs="Courier New"/>
+          <w:color w:val="1F2328"/>
+          <w:sz w:val="20"/>
+          <w:szCs w:val="20"/>
+          <w:lang w:val="en-US" w:eastAsia="pt-BR"/>
+        </w:rPr>
+        <w:t xml:space="preserve"> branch -M main</w:t>
+      </w:r>
+    </w:p>
+    <w:p>
+      <w:pPr>
+        <w:shd w:val="clear" w:color="auto" w:fill="FFFFFF"/>
+        <w:tabs>
+          <w:tab w:val="left" w:pos="916"/>
+          <w:tab w:val="left" w:pos="1832"/>
+          <w:tab w:val="left" w:pos="2748"/>
+          <w:tab w:val="left" w:pos="3664"/>
+          <w:tab w:val="left" w:pos="4580"/>
+          <w:tab w:val="left" w:pos="5496"/>
+          <w:tab w:val="left" w:pos="6412"/>
+          <w:tab w:val="left" w:pos="7328"/>
+          <w:tab w:val="left" w:pos="8244"/>
+          <w:tab w:val="left" w:pos="9160"/>
+          <w:tab w:val="left" w:pos="10076"/>
+          <w:tab w:val="left" w:pos="10992"/>
+          <w:tab w:val="left" w:pos="11908"/>
+          <w:tab w:val="left" w:pos="12824"/>
+          <w:tab w:val="left" w:pos="13740"/>
+          <w:tab w:val="left" w:pos="14656"/>
+        </w:tabs>
+        <w:spacing w:after="0" w:line="240" w:lineRule="auto"/>
+        <w:ind w:left="708"/>
+        <w:rPr>
+          <w:rFonts w:ascii="Consolas" w:eastAsia="Times New Roman" w:hAnsi="Consolas" w:cs="Courier New"/>
+          <w:color w:val="1F2328"/>
+          <w:sz w:val="20"/>
+          <w:szCs w:val="20"/>
+          <w:lang w:val="en-US" w:eastAsia="pt-BR"/>
+        </w:rPr>
+      </w:pPr>
+      <w:proofErr w:type="spellStart"/>
+      <w:proofErr w:type="gramStart"/>
+      <w:r>
+        <w:rPr>
+          <w:rFonts w:ascii="Consolas" w:eastAsia="Times New Roman" w:hAnsi="Consolas" w:cs="Courier New"/>
+          <w:color w:val="1F2328"/>
+          <w:sz w:val="20"/>
+          <w:szCs w:val="20"/>
+          <w:lang w:val="en-US" w:eastAsia="pt-BR"/>
+        </w:rPr>
+        <w:t>git</w:t>
+      </w:r>
+      <w:proofErr w:type="spellEnd"/>
+      <w:proofErr w:type="gramEnd"/>
+      <w:r>
+        <w:rPr>
+          <w:rFonts w:ascii="Consolas" w:eastAsia="Times New Roman" w:hAnsi="Consolas" w:cs="Courier New"/>
+          <w:color w:val="1F2328"/>
+          <w:sz w:val="20"/>
+          <w:szCs w:val="20"/>
+          <w:lang w:val="en-US" w:eastAsia="pt-BR"/>
+        </w:rPr>
+        <w:t xml:space="preserve"> push -u origin main</w:t>
+      </w:r>
+    </w:p>
+    <w:p>
+      <w:pPr>
+        <w:spacing w:after="0" w:line="240" w:lineRule="auto"/>
+        <w:rPr>
+          <w:rFonts w:asciiTheme="majorHAnsi" w:hAnsiTheme="majorHAnsi" w:cstheme="majorHAnsi"/>
+          <w:sz w:val="28"/>
+          <w:szCs w:val="28"/>
+          <w:lang w:val="en-US"/>
+        </w:rPr>
+      </w:pPr>
+    </w:p>
+    <w:p>
+      <w:pPr>
+        <w:shd w:val="clear" w:color="auto" w:fill="FFFFFF"/>
+        <w:spacing w:after="0" w:line="240" w:lineRule="auto"/>
+        <w:ind w:left="708"/>
+        <w:outlineLvl w:val="2"/>
+        <w:rPr>
+          <w:rFonts w:asciiTheme="majorHAnsi" w:eastAsia="Times New Roman" w:hAnsiTheme="majorHAnsi" w:cstheme="majorHAnsi"/>
+          <w:bCs/>
+          <w:color w:val="1F2328"/>
+          <w:sz w:val="27"/>
+          <w:szCs w:val="27"/>
+          <w:lang w:val="en-US" w:eastAsia="pt-BR"/>
+        </w:rPr>
+      </w:pPr>
+      <w:r>
+        <w:rPr>
+          <w:rFonts w:asciiTheme="majorHAnsi" w:eastAsia="Times New Roman" w:hAnsiTheme="majorHAnsi" w:cstheme="majorHAnsi"/>
+          <w:bCs/>
+          <w:color w:val="1F2328"/>
+          <w:sz w:val="27"/>
+          <w:szCs w:val="27"/>
+          <w:lang w:val="en-US" w:eastAsia="pt-BR"/>
+        </w:rPr>
+        <w:t xml:space="preserve">…or </w:t>
+      </w:r>
+      <w:r>
+        <w:rPr>
+          <w:rFonts w:asciiTheme="majorHAnsi" w:eastAsia="Times New Roman" w:hAnsiTheme="majorHAnsi" w:cstheme="majorHAnsi"/>
+          <w:bCs/>
+          <w:color w:val="1F2328"/>
+          <w:sz w:val="27"/>
+          <w:szCs w:val="27"/>
+          <w:lang w:val="en-US" w:eastAsia="pt-BR"/>
+        </w:rPr>
+        <w:t>pull from</w:t>
+      </w:r>
+      <w:r>
+        <w:rPr>
+          <w:rFonts w:asciiTheme="majorHAnsi" w:eastAsia="Times New Roman" w:hAnsiTheme="majorHAnsi" w:cstheme="majorHAnsi"/>
+          <w:bCs/>
+          <w:color w:val="1F2328"/>
+          <w:sz w:val="27"/>
+          <w:szCs w:val="27"/>
+          <w:lang w:val="en-US" w:eastAsia="pt-BR"/>
+        </w:rPr>
+        <w:t xml:space="preserve"> an existing repository from the command line</w:t>
+      </w:r>
+    </w:p>
+    <w:p>
+      <w:pPr>
+        <w:spacing w:after="0" w:line="240" w:lineRule="auto"/>
+        <w:rPr>
+          <w:rFonts w:asciiTheme="majorHAnsi" w:hAnsiTheme="majorHAnsi" w:cstheme="majorHAnsi"/>
+          <w:sz w:val="28"/>
+          <w:szCs w:val="28"/>
+          <w:lang w:val="en-US"/>
+        </w:rPr>
+      </w:pPr>
+    </w:p>
+    <w:p>
+      <w:pPr>
+        <w:spacing w:after="0" w:line="240" w:lineRule="auto"/>
+        <w:rPr>
+          <w:rFonts w:asciiTheme="majorHAnsi" w:hAnsiTheme="majorHAnsi" w:cstheme="majorHAnsi"/>
+          <w:sz w:val="28"/>
+          <w:szCs w:val="28"/>
+          <w:lang w:val="en-US"/>
+        </w:rPr>
+      </w:pPr>
+      <w:r>
+        <w:rPr>
+          <w:rFonts w:asciiTheme="majorHAnsi" w:hAnsiTheme="majorHAnsi" w:cstheme="majorHAnsi"/>
+          <w:sz w:val="28"/>
+          <w:szCs w:val="28"/>
+          <w:lang w:val="en-US"/>
+        </w:rPr>
         <w:t>My first repository</w:t>
       </w:r>
     </w:p>
@@ -5652,126 +7115,126 @@
         <w:spacing w:after="0" w:line="240" w:lineRule="auto"/>
         <w:rPr>
           <w:rFonts w:asciiTheme="majorHAnsi" w:hAnsiTheme="majorHAnsi" w:cstheme="majorHAnsi"/>
-          <w:sz w:val="24"/>
-          <w:szCs w:val="24"/>
-          <w:lang w:val="en-US"/>
-        </w:rPr>
-      </w:pPr>
-    </w:p>
-    <w:p>
-      <w:pPr>
-        <w:spacing w:after="0" w:line="240" w:lineRule="auto"/>
-        <w:rPr>
-          <w:rFonts w:asciiTheme="majorHAnsi" w:hAnsiTheme="majorHAnsi" w:cstheme="majorHAnsi"/>
-          <w:sz w:val="24"/>
-          <w:szCs w:val="24"/>
-          <w:lang w:val="en-US"/>
-        </w:rPr>
-      </w:pPr>
-      <w:r>
-        <w:rPr>
-          <w:rFonts w:asciiTheme="majorHAnsi" w:hAnsiTheme="majorHAnsi" w:cstheme="majorHAnsi"/>
-          <w:sz w:val="24"/>
-          <w:szCs w:val="24"/>
-          <w:lang w:val="en-US"/>
-        </w:rPr>
-        <w:tab/>
-      </w:r>
-      <w:proofErr w:type="spellStart"/>
-      <w:r>
-        <w:rPr>
-          <w:rFonts w:asciiTheme="majorHAnsi" w:hAnsiTheme="majorHAnsi" w:cstheme="majorHAnsi"/>
-          <w:sz w:val="24"/>
-          <w:szCs w:val="24"/>
-          <w:lang w:val="en-US"/>
-        </w:rPr>
-        <w:t>Git</w:t>
-      </w:r>
-      <w:proofErr w:type="spellEnd"/>
-      <w:r>
-        <w:rPr>
-          <w:rFonts w:asciiTheme="majorHAnsi" w:hAnsiTheme="majorHAnsi" w:cstheme="majorHAnsi"/>
-          <w:sz w:val="24"/>
-          <w:szCs w:val="24"/>
-          <w:lang w:val="en-US"/>
-        </w:rPr>
-        <w:t xml:space="preserve"> </w:t>
-      </w:r>
-      <w:proofErr w:type="spellStart"/>
-      <w:r>
-        <w:rPr>
-          <w:rFonts w:asciiTheme="majorHAnsi" w:hAnsiTheme="majorHAnsi" w:cstheme="majorHAnsi"/>
-          <w:sz w:val="24"/>
-          <w:szCs w:val="24"/>
-          <w:lang w:val="en-US"/>
-        </w:rPr>
-        <w:t>init</w:t>
-      </w:r>
-      <w:proofErr w:type="spellEnd"/>
-    </w:p>
-    <w:p>
-      <w:pPr>
-        <w:spacing w:after="0" w:line="240" w:lineRule="auto"/>
-        <w:rPr>
-          <w:rFonts w:asciiTheme="majorHAnsi" w:hAnsiTheme="majorHAnsi" w:cstheme="majorHAnsi"/>
-          <w:sz w:val="24"/>
-          <w:szCs w:val="24"/>
-          <w:lang w:val="en-US"/>
-        </w:rPr>
-      </w:pPr>
-      <w:r>
-        <w:rPr>
-          <w:rFonts w:asciiTheme="majorHAnsi" w:hAnsiTheme="majorHAnsi" w:cstheme="majorHAnsi"/>
-          <w:sz w:val="24"/>
-          <w:szCs w:val="24"/>
-          <w:lang w:val="en-US"/>
-        </w:rPr>
-        <w:tab/>
-      </w:r>
-      <w:proofErr w:type="spellStart"/>
-      <w:r>
-        <w:rPr>
-          <w:rFonts w:asciiTheme="majorHAnsi" w:hAnsiTheme="majorHAnsi" w:cstheme="majorHAnsi"/>
-          <w:sz w:val="24"/>
-          <w:szCs w:val="24"/>
-          <w:lang w:val="en-US"/>
-        </w:rPr>
-        <w:t>Git</w:t>
-      </w:r>
-      <w:proofErr w:type="spellEnd"/>
-      <w:r>
-        <w:rPr>
-          <w:rFonts w:asciiTheme="majorHAnsi" w:hAnsiTheme="majorHAnsi" w:cstheme="majorHAnsi"/>
-          <w:sz w:val="24"/>
-          <w:szCs w:val="24"/>
-          <w:lang w:val="en-US"/>
-        </w:rPr>
-        <w:t xml:space="preserve"> status</w:t>
-      </w:r>
-    </w:p>
-    <w:p>
-      <w:pPr>
-        <w:spacing w:after="0" w:line="240" w:lineRule="auto"/>
-        <w:rPr>
-          <w:rFonts w:asciiTheme="majorHAnsi" w:hAnsiTheme="majorHAnsi" w:cstheme="majorHAnsi"/>
-          <w:sz w:val="24"/>
-          <w:szCs w:val="24"/>
-          <w:lang w:val="en-US"/>
-        </w:rPr>
-      </w:pPr>
-    </w:p>
-    <w:p>
-      <w:pPr>
-        <w:spacing w:after="0" w:line="240" w:lineRule="auto"/>
-        <w:rPr>
-          <w:rFonts w:asciiTheme="majorHAnsi" w:hAnsiTheme="majorHAnsi" w:cstheme="majorHAnsi"/>
-          <w:sz w:val="24"/>
-          <w:szCs w:val="24"/>
+          <w:sz w:val="20"/>
+          <w:szCs w:val="20"/>
           <w:lang w:val="en-US"/>
         </w:rPr>
       </w:pPr>
       <w:bookmarkStart w:id="0" w:name="_GoBack"/>
       <w:bookmarkEnd w:id="0"/>
+    </w:p>
+    <w:p>
+      <w:pPr>
+        <w:spacing w:after="0" w:line="240" w:lineRule="auto"/>
+        <w:rPr>
+          <w:rFonts w:asciiTheme="majorHAnsi" w:hAnsiTheme="majorHAnsi" w:cstheme="majorHAnsi"/>
+          <w:sz w:val="24"/>
+          <w:szCs w:val="24"/>
+          <w:lang w:val="en-US"/>
+        </w:rPr>
+      </w:pPr>
+      <w:r>
+        <w:rPr>
+          <w:rFonts w:asciiTheme="majorHAnsi" w:hAnsiTheme="majorHAnsi" w:cstheme="majorHAnsi"/>
+          <w:sz w:val="24"/>
+          <w:szCs w:val="24"/>
+          <w:lang w:val="en-US"/>
+        </w:rPr>
+        <w:tab/>
+      </w:r>
+      <w:proofErr w:type="spellStart"/>
+      <w:r>
+        <w:rPr>
+          <w:rFonts w:asciiTheme="majorHAnsi" w:hAnsiTheme="majorHAnsi" w:cstheme="majorHAnsi"/>
+          <w:sz w:val="24"/>
+          <w:szCs w:val="24"/>
+          <w:lang w:val="en-US"/>
+        </w:rPr>
+        <w:t>Git</w:t>
+      </w:r>
+      <w:proofErr w:type="spellEnd"/>
+      <w:r>
+        <w:rPr>
+          <w:rFonts w:asciiTheme="majorHAnsi" w:hAnsiTheme="majorHAnsi" w:cstheme="majorHAnsi"/>
+          <w:sz w:val="24"/>
+          <w:szCs w:val="24"/>
+          <w:lang w:val="en-US"/>
+        </w:rPr>
+        <w:t xml:space="preserve"> </w:t>
+      </w:r>
+      <w:proofErr w:type="spellStart"/>
+      <w:r>
+        <w:rPr>
+          <w:rFonts w:asciiTheme="majorHAnsi" w:hAnsiTheme="majorHAnsi" w:cstheme="majorHAnsi"/>
+          <w:sz w:val="24"/>
+          <w:szCs w:val="24"/>
+          <w:lang w:val="en-US"/>
+        </w:rPr>
+        <w:t>init</w:t>
+      </w:r>
+      <w:proofErr w:type="spellEnd"/>
+    </w:p>
+    <w:p>
+      <w:pPr>
+        <w:spacing w:after="0" w:line="240" w:lineRule="auto"/>
+        <w:rPr>
+          <w:rFonts w:asciiTheme="majorHAnsi" w:hAnsiTheme="majorHAnsi" w:cstheme="majorHAnsi"/>
+          <w:sz w:val="24"/>
+          <w:szCs w:val="24"/>
+          <w:lang w:val="en-US"/>
+        </w:rPr>
+      </w:pPr>
+      <w:r>
+        <w:rPr>
+          <w:rFonts w:asciiTheme="majorHAnsi" w:hAnsiTheme="majorHAnsi" w:cstheme="majorHAnsi"/>
+          <w:sz w:val="24"/>
+          <w:szCs w:val="24"/>
+          <w:lang w:val="en-US"/>
+        </w:rPr>
+        <w:tab/>
+      </w:r>
+      <w:proofErr w:type="spellStart"/>
+      <w:r>
+        <w:rPr>
+          <w:rFonts w:asciiTheme="majorHAnsi" w:hAnsiTheme="majorHAnsi" w:cstheme="majorHAnsi"/>
+          <w:sz w:val="24"/>
+          <w:szCs w:val="24"/>
+          <w:lang w:val="en-US"/>
+        </w:rPr>
+        <w:t>Git</w:t>
+      </w:r>
+      <w:proofErr w:type="spellEnd"/>
+      <w:r>
+        <w:rPr>
+          <w:rFonts w:asciiTheme="majorHAnsi" w:hAnsiTheme="majorHAnsi" w:cstheme="majorHAnsi"/>
+          <w:sz w:val="24"/>
+          <w:szCs w:val="24"/>
+          <w:lang w:val="en-US"/>
+        </w:rPr>
+        <w:t xml:space="preserve"> status</w:t>
+      </w:r>
+    </w:p>
+    <w:p>
+      <w:pPr>
+        <w:spacing w:after="0" w:line="240" w:lineRule="auto"/>
+        <w:rPr>
+          <w:rFonts w:asciiTheme="majorHAnsi" w:hAnsiTheme="majorHAnsi" w:cstheme="majorHAnsi"/>
+          <w:sz w:val="24"/>
+          <w:szCs w:val="24"/>
+          <w:lang w:val="en-US"/>
+        </w:rPr>
+      </w:pPr>
+    </w:p>
+    <w:p>
+      <w:pPr>
+        <w:spacing w:after="0" w:line="240" w:lineRule="auto"/>
+        <w:rPr>
+          <w:rFonts w:asciiTheme="majorHAnsi" w:hAnsiTheme="majorHAnsi" w:cstheme="majorHAnsi"/>
+          <w:sz w:val="24"/>
+          <w:szCs w:val="24"/>
+          <w:lang w:val="en-US"/>
+        </w:rPr>
+      </w:pPr>
     </w:p>
     <w:p>
       <w:pPr>
@@ -6201,6 +7664,26 @@
     <w:name w:val="Normal"/>
     <w:qFormat/>
   </w:style>
+  <w:style w:type="paragraph" w:styleId="Ttulo3">
+    <w:name w:val="heading 3"/>
+    <w:basedOn w:val="Normal"/>
+    <w:link w:val="Ttulo3Char"/>
+    <w:uiPriority w:val="9"/>
+    <w:qFormat/>
+    <w:rsid w:val="004771D4"/>
+    <w:pPr>
+      <w:spacing w:before="100" w:beforeAutospacing="1" w:after="100" w:afterAutospacing="1" w:line="240" w:lineRule="auto"/>
+      <w:outlineLvl w:val="2"/>
+    </w:pPr>
+    <w:rPr>
+      <w:rFonts w:ascii="Times New Roman" w:eastAsia="Times New Roman" w:hAnsi="Times New Roman" w:cs="Times New Roman"/>
+      <w:b/>
+      <w:bCs/>
+      <w:sz w:val="27"/>
+      <w:szCs w:val="27"/>
+      <w:lang w:eastAsia="pt-BR"/>
+    </w:rPr>
+  </w:style>
   <w:style w:type="character" w:default="1" w:styleId="Fontepargpadro">
     <w:name w:val="Default Paragraph Font"/>
     <w:uiPriority w:val="1"/>
@@ -6238,6 +7721,76 @@
       <w:color w:val="0563C1" w:themeColor="hyperlink"/>
       <w:u w:val="single"/>
     </w:rPr>
+  </w:style>
+  <w:style w:type="character" w:customStyle="1" w:styleId="Ttulo3Char">
+    <w:name w:val="Título 3 Char"/>
+    <w:basedOn w:val="Fontepargpadro"/>
+    <w:link w:val="Ttulo3"/>
+    <w:uiPriority w:val="9"/>
+    <w:rsid w:val="004771D4"/>
+    <w:rPr>
+      <w:rFonts w:ascii="Times New Roman" w:eastAsia="Times New Roman" w:hAnsi="Times New Roman" w:cs="Times New Roman"/>
+      <w:b/>
+      <w:bCs/>
+      <w:sz w:val="27"/>
+      <w:szCs w:val="27"/>
+      <w:lang w:eastAsia="pt-BR"/>
+    </w:rPr>
+  </w:style>
+  <w:style w:type="paragraph" w:styleId="Pr-formataoHTML">
+    <w:name w:val="HTML Preformatted"/>
+    <w:basedOn w:val="Normal"/>
+    <w:link w:val="Pr-formataoHTMLChar"/>
+    <w:uiPriority w:val="99"/>
+    <w:semiHidden/>
+    <w:unhideWhenUsed/>
+    <w:rsid w:val="004771D4"/>
+    <w:pPr>
+      <w:tabs>
+        <w:tab w:val="left" w:pos="916"/>
+        <w:tab w:val="left" w:pos="1832"/>
+        <w:tab w:val="left" w:pos="2748"/>
+        <w:tab w:val="left" w:pos="3664"/>
+        <w:tab w:val="left" w:pos="4580"/>
+        <w:tab w:val="left" w:pos="5496"/>
+        <w:tab w:val="left" w:pos="6412"/>
+        <w:tab w:val="left" w:pos="7328"/>
+        <w:tab w:val="left" w:pos="8244"/>
+        <w:tab w:val="left" w:pos="9160"/>
+        <w:tab w:val="left" w:pos="10076"/>
+        <w:tab w:val="left" w:pos="10992"/>
+        <w:tab w:val="left" w:pos="11908"/>
+        <w:tab w:val="left" w:pos="12824"/>
+        <w:tab w:val="left" w:pos="13740"/>
+        <w:tab w:val="left" w:pos="14656"/>
+      </w:tabs>
+      <w:spacing w:after="0" w:line="240" w:lineRule="auto"/>
+    </w:pPr>
+    <w:rPr>
+      <w:rFonts w:ascii="Courier New" w:eastAsia="Times New Roman" w:hAnsi="Courier New" w:cs="Courier New"/>
+      <w:sz w:val="20"/>
+      <w:szCs w:val="20"/>
+      <w:lang w:eastAsia="pt-BR"/>
+    </w:rPr>
+  </w:style>
+  <w:style w:type="character" w:customStyle="1" w:styleId="Pr-formataoHTMLChar">
+    <w:name w:val="Pré-formatação HTML Char"/>
+    <w:basedOn w:val="Fontepargpadro"/>
+    <w:link w:val="Pr-formataoHTML"/>
+    <w:uiPriority w:val="99"/>
+    <w:semiHidden/>
+    <w:rsid w:val="004771D4"/>
+    <w:rPr>
+      <w:rFonts w:ascii="Courier New" w:eastAsia="Times New Roman" w:hAnsi="Courier New" w:cs="Courier New"/>
+      <w:sz w:val="20"/>
+      <w:szCs w:val="20"/>
+      <w:lang w:eastAsia="pt-BR"/>
+    </w:rPr>
+  </w:style>
+  <w:style w:type="character" w:customStyle="1" w:styleId="user-select-contain">
+    <w:name w:val="user-select-contain"/>
+    <w:basedOn w:val="Fontepargpadro"/>
+    <w:rsid w:val="004771D4"/>
   </w:style>
 </w:styles>
 </file>
@@ -6508,7 +8061,7 @@
 </file>
 
 <file path=customXml/itemProps1.xml><?xml version="1.0" encoding="utf-8"?>
-<ds:datastoreItem xmlns:ds="http://schemas.openxmlformats.org/officeDocument/2006/customXml" ds:itemID="{B5205EDD-246D-47A2-980E-E3F69E3B57D9}">
+<ds:datastoreItem xmlns:ds="http://schemas.openxmlformats.org/officeDocument/2006/customXml" ds:itemID="{AA4C22A6-EEFD-43FC-9028-5217656A0183}">
   <ds:schemaRefs>
     <ds:schemaRef ds:uri="http://schemas.openxmlformats.org/officeDocument/2006/bibliography"/>
   </ds:schemaRefs>

</xml_diff>

<commit_message>
Versão modificada do readme.txt
</commit_message>
<xml_diff>
--- a/GitHub - Resumo.docx
+++ b/GitHub - Resumo.docx
@@ -5843,167 +5843,14 @@
     <w:p>
       <w:pPr>
         <w:spacing w:after="0" w:line="240" w:lineRule="auto"/>
-        <w:ind w:left="1416"/>
-        <w:rPr>
-          <w:rFonts w:asciiTheme="majorHAnsi" w:hAnsiTheme="majorHAnsi" w:cstheme="majorHAnsi"/>
-          <w:sz w:val="24"/>
-          <w:szCs w:val="24"/>
-        </w:rPr>
-      </w:pPr>
-      <w:proofErr w:type="gramStart"/>
-      <w:r>
-        <w:rPr>
-          <w:rFonts w:asciiTheme="majorHAnsi" w:hAnsiTheme="majorHAnsi" w:cstheme="majorHAnsi"/>
-          <w:sz w:val="24"/>
-          <w:szCs w:val="24"/>
-        </w:rPr>
-        <w:t>caso</w:t>
-      </w:r>
-      <w:proofErr w:type="gramEnd"/>
-      <w:r>
-        <w:rPr>
-          <w:rFonts w:asciiTheme="majorHAnsi" w:hAnsiTheme="majorHAnsi" w:cstheme="majorHAnsi"/>
-          <w:sz w:val="24"/>
-          <w:szCs w:val="24"/>
-        </w:rPr>
-        <w:t xml:space="preserve"> </w:t>
-      </w:r>
-      <w:proofErr w:type="spellStart"/>
-      <w:r>
-        <w:rPr>
-          <w:rFonts w:asciiTheme="majorHAnsi" w:hAnsiTheme="majorHAnsi" w:cstheme="majorHAnsi"/>
-          <w:sz w:val="24"/>
-          <w:szCs w:val="24"/>
-        </w:rPr>
-        <w:t>vc</w:t>
-      </w:r>
-      <w:proofErr w:type="spellEnd"/>
-      <w:r>
-        <w:rPr>
-          <w:rFonts w:asciiTheme="majorHAnsi" w:hAnsiTheme="majorHAnsi" w:cstheme="majorHAnsi"/>
-          <w:sz w:val="24"/>
-          <w:szCs w:val="24"/>
-        </w:rPr>
-        <w:t xml:space="preserve"> esteja usando um sistema legado que não é compatível com o algoritmo Ed25519, use:</w:t>
-      </w:r>
-    </w:p>
-    <w:p>
-      <w:pPr>
-        <w:spacing w:after="0" w:line="240" w:lineRule="auto"/>
-        <w:rPr>
-          <w:rFonts w:asciiTheme="majorHAnsi" w:hAnsiTheme="majorHAnsi" w:cstheme="majorHAnsi"/>
-          <w:sz w:val="24"/>
-          <w:szCs w:val="24"/>
-        </w:rPr>
-      </w:pPr>
-      <w:r>
-        <w:rPr>
-          <w:rFonts w:asciiTheme="majorHAnsi" w:hAnsiTheme="majorHAnsi" w:cstheme="majorHAnsi"/>
-          <w:sz w:val="24"/>
-          <w:szCs w:val="24"/>
-        </w:rPr>
-        <w:tab/>
-      </w:r>
-      <w:r>
-        <w:rPr>
-          <w:rFonts w:asciiTheme="majorHAnsi" w:hAnsiTheme="majorHAnsi" w:cstheme="majorHAnsi"/>
-          <w:sz w:val="24"/>
-          <w:szCs w:val="24"/>
-        </w:rPr>
-        <w:tab/>
-      </w:r>
-      <w:proofErr w:type="spellStart"/>
-      <w:proofErr w:type="gramStart"/>
-      <w:r>
-        <w:rPr>
-          <w:rFonts w:asciiTheme="majorHAnsi" w:hAnsiTheme="majorHAnsi" w:cstheme="majorHAnsi"/>
-          <w:sz w:val="24"/>
-          <w:szCs w:val="24"/>
-        </w:rPr>
-        <w:t>ssh</w:t>
-      </w:r>
-      <w:proofErr w:type="gramEnd"/>
-      <w:r>
-        <w:rPr>
-          <w:rFonts w:asciiTheme="majorHAnsi" w:hAnsiTheme="majorHAnsi" w:cstheme="majorHAnsi"/>
-          <w:sz w:val="24"/>
-          <w:szCs w:val="24"/>
-        </w:rPr>
-        <w:t>-keygen</w:t>
-      </w:r>
-      <w:proofErr w:type="spellEnd"/>
-      <w:r>
-        <w:rPr>
-          <w:rFonts w:asciiTheme="majorHAnsi" w:hAnsiTheme="majorHAnsi" w:cstheme="majorHAnsi"/>
-          <w:sz w:val="24"/>
-          <w:szCs w:val="24"/>
-        </w:rPr>
-        <w:t xml:space="preserve"> –t </w:t>
-      </w:r>
-      <w:proofErr w:type="spellStart"/>
-      <w:r>
-        <w:rPr>
-          <w:rFonts w:asciiTheme="majorHAnsi" w:hAnsiTheme="majorHAnsi" w:cstheme="majorHAnsi"/>
-          <w:sz w:val="24"/>
-          <w:szCs w:val="24"/>
-        </w:rPr>
-        <w:t>rsa</w:t>
-      </w:r>
-      <w:proofErr w:type="spellEnd"/>
-      <w:r>
-        <w:rPr>
-          <w:rFonts w:asciiTheme="majorHAnsi" w:hAnsiTheme="majorHAnsi" w:cstheme="majorHAnsi"/>
-          <w:sz w:val="24"/>
-          <w:szCs w:val="24"/>
-        </w:rPr>
-        <w:t xml:space="preserve"> –b 4096 –c “seu </w:t>
-      </w:r>
-      <w:proofErr w:type="spellStart"/>
-      <w:r>
-        <w:rPr>
-          <w:rFonts w:asciiTheme="majorHAnsi" w:hAnsiTheme="majorHAnsi" w:cstheme="majorHAnsi"/>
-          <w:sz w:val="24"/>
-          <w:szCs w:val="24"/>
-        </w:rPr>
-        <w:t>email</w:t>
-      </w:r>
-      <w:proofErr w:type="spellEnd"/>
-      <w:r>
-        <w:rPr>
-          <w:rFonts w:asciiTheme="majorHAnsi" w:hAnsiTheme="majorHAnsi" w:cstheme="majorHAnsi"/>
-          <w:sz w:val="24"/>
-          <w:szCs w:val="24"/>
-        </w:rPr>
-        <w:t xml:space="preserve"> no </w:t>
-      </w:r>
-      <w:proofErr w:type="spellStart"/>
-      <w:r>
-        <w:rPr>
-          <w:rFonts w:asciiTheme="majorHAnsi" w:hAnsiTheme="majorHAnsi" w:cstheme="majorHAnsi"/>
-          <w:sz w:val="24"/>
-          <w:szCs w:val="24"/>
-        </w:rPr>
-        <w:t>github</w:t>
-      </w:r>
-      <w:proofErr w:type="spellEnd"/>
-      <w:r>
-        <w:rPr>
-          <w:rFonts w:asciiTheme="majorHAnsi" w:hAnsiTheme="majorHAnsi" w:cstheme="majorHAnsi"/>
-          <w:sz w:val="24"/>
-          <w:szCs w:val="24"/>
-        </w:rPr>
-        <w:t>”</w:t>
-      </w:r>
-    </w:p>
-    <w:p>
-      <w:pPr>
-        <w:spacing w:after="0" w:line="240" w:lineRule="auto"/>
         <w:rPr>
           <w:rFonts w:asciiTheme="majorHAnsi" w:hAnsiTheme="majorHAnsi" w:cstheme="majorHAnsi"/>
           <w:sz w:val="28"/>
           <w:szCs w:val="28"/>
         </w:rPr>
       </w:pPr>
+      <w:bookmarkStart w:id="0" w:name="_GoBack"/>
+      <w:bookmarkEnd w:id="0"/>
     </w:p>
     <w:p>
       <w:pPr>
@@ -6733,8 +6580,42 @@
           <w:szCs w:val="20"/>
           <w:lang w:val="en-US" w:eastAsia="pt-BR"/>
         </w:rPr>
-        <w:t xml:space="preserve"> remote add origin https://github.com/EvandroArruda/UdemyJava.git</w:t>
-      </w:r>
+        <w:t xml:space="preserve"> remote add origin </w:t>
+      </w:r>
+      <w:proofErr w:type="spellStart"/>
+      <w:r>
+        <w:rPr>
+          <w:rFonts w:ascii="Consolas" w:eastAsia="Times New Roman" w:hAnsi="Consolas" w:cs="Courier New"/>
+          <w:color w:val="1F2328"/>
+          <w:sz w:val="20"/>
+          <w:szCs w:val="20"/>
+          <w:lang w:val="en-US" w:eastAsia="pt-BR"/>
+        </w:rPr>
+        <w:t>git@github.com:EvandroArruda</w:t>
+      </w:r>
+      <w:proofErr w:type="spellEnd"/>
+      <w:r>
+        <w:rPr>
+          <w:rFonts w:ascii="Consolas" w:eastAsia="Times New Roman" w:hAnsi="Consolas" w:cs="Courier New"/>
+          <w:color w:val="1F2328"/>
+          <w:sz w:val="20"/>
+          <w:szCs w:val="20"/>
+          <w:lang w:val="en-US" w:eastAsia="pt-BR"/>
+        </w:rPr>
+        <w:t>/</w:t>
+      </w:r>
+      <w:proofErr w:type="spellStart"/>
+      <w:r>
+        <w:rPr>
+          <w:rFonts w:ascii="Consolas" w:eastAsia="Times New Roman" w:hAnsi="Consolas" w:cs="Courier New"/>
+          <w:color w:val="1F2328"/>
+          <w:sz w:val="20"/>
+          <w:szCs w:val="20"/>
+          <w:lang w:val="en-US" w:eastAsia="pt-BR"/>
+        </w:rPr>
+        <w:t>UdemyJava.git</w:t>
+      </w:r>
+      <w:proofErr w:type="spellEnd"/>
     </w:p>
     <w:p>
       <w:pPr>
@@ -6904,8 +6785,42 @@
           <w:szCs w:val="20"/>
           <w:lang w:val="en-US" w:eastAsia="pt-BR"/>
         </w:rPr>
-        <w:t xml:space="preserve"> remote add origin https://github.com/EvandroArruda/UdemyJava.git</w:t>
-      </w:r>
+        <w:t xml:space="preserve"> remote add origin </w:t>
+      </w:r>
+      <w:proofErr w:type="spellStart"/>
+      <w:r>
+        <w:rPr>
+          <w:rFonts w:ascii="Consolas" w:eastAsia="Times New Roman" w:hAnsi="Consolas" w:cs="Courier New"/>
+          <w:color w:val="1F2328"/>
+          <w:sz w:val="20"/>
+          <w:szCs w:val="20"/>
+          <w:lang w:val="en-US" w:eastAsia="pt-BR"/>
+        </w:rPr>
+        <w:t>git@github.com:EvandroArruda</w:t>
+      </w:r>
+      <w:proofErr w:type="spellEnd"/>
+      <w:r>
+        <w:rPr>
+          <w:rFonts w:ascii="Consolas" w:eastAsia="Times New Roman" w:hAnsi="Consolas" w:cs="Courier New"/>
+          <w:color w:val="1F2328"/>
+          <w:sz w:val="20"/>
+          <w:szCs w:val="20"/>
+          <w:lang w:val="en-US" w:eastAsia="pt-BR"/>
+        </w:rPr>
+        <w:t>/</w:t>
+      </w:r>
+      <w:proofErr w:type="spellStart"/>
+      <w:r>
+        <w:rPr>
+          <w:rFonts w:ascii="Consolas" w:eastAsia="Times New Roman" w:hAnsi="Consolas" w:cs="Courier New"/>
+          <w:color w:val="1F2328"/>
+          <w:sz w:val="20"/>
+          <w:szCs w:val="20"/>
+          <w:lang w:val="en-US" w:eastAsia="pt-BR"/>
+        </w:rPr>
+        <w:t>UdemyJava.git</w:t>
+      </w:r>
+      <w:proofErr w:type="spellEnd"/>
     </w:p>
     <w:p>
       <w:pPr>
@@ -7120,8 +7035,6 @@
           <w:lang w:val="en-US"/>
         </w:rPr>
       </w:pPr>
-      <w:bookmarkStart w:id="0" w:name="_GoBack"/>
-      <w:bookmarkEnd w:id="0"/>
     </w:p>
     <w:p>
       <w:pPr>
@@ -8061,7 +7974,7 @@
 </file>
 
 <file path=customXml/itemProps1.xml><?xml version="1.0" encoding="utf-8"?>
-<ds:datastoreItem xmlns:ds="http://schemas.openxmlformats.org/officeDocument/2006/customXml" ds:itemID="{AA4C22A6-EEFD-43FC-9028-5217656A0183}">
+<ds:datastoreItem xmlns:ds="http://schemas.openxmlformats.org/officeDocument/2006/customXml" ds:itemID="{DF7D5B8F-040C-4A82-85E0-44192B6C690F}">
   <ds:schemaRefs>
     <ds:schemaRef ds:uri="http://schemas.openxmlformats.org/officeDocument/2006/bibliography"/>
   </ds:schemaRefs>

</xml_diff>